<commit_message>
Remove pipeline from file list
</commit_message>
<xml_diff>
--- a/Documentation/Documentation.docx
+++ b/Documentation/Documentation.docx
@@ -1,6 +1,6 @@
 
 <file path=word/document.xml><?xml version="1.0" encoding="utf-8"?>
-<w:document xmlns:wpc="http://schemas.microsoft.com/office/word/2010/wordprocessingCanvas" xmlns:mc="http://schemas.openxmlformats.org/markup-compatibility/2006" xmlns:o="urn:schemas-microsoft-com:office:office" xmlns:r="http://schemas.openxmlformats.org/officeDocument/2006/relationships" xmlns:m="http://schemas.openxmlformats.org/officeDocument/2006/math" xmlns:v="urn:schemas-microsoft-com:vml" xmlns:wp14="http://schemas.microsoft.com/office/word/2010/wordprocessingDrawing" xmlns:wp="http://schemas.openxmlformats.org/drawingml/2006/wordprocessingDrawing" xmlns:w10="urn:schemas-microsoft-com:office:word" xmlns:w="http://schemas.openxmlformats.org/wordprocessingml/2006/main" xmlns:w14="http://schemas.microsoft.com/office/word/2010/wordml" xmlns:w15="http://schemas.microsoft.com/office/word/2012/wordml" xmlns:wpg="http://schemas.microsoft.com/office/word/2010/wordprocessingGroup" xmlns:wpi="http://schemas.microsoft.com/office/word/2010/wordprocessingInk" xmlns:wne="http://schemas.microsoft.com/office/word/2006/wordml" xmlns:wps="http://schemas.microsoft.com/office/word/2010/wordprocessingShape" mc:Ignorable="w14 w15 wp14">
+<w:document xmlns:ve="http://schemas.openxmlformats.org/markup-compatibility/2006" xmlns:o="urn:schemas-microsoft-com:office:office" xmlns:r="http://schemas.openxmlformats.org/officeDocument/2006/relationships" xmlns:m="http://schemas.openxmlformats.org/officeDocument/2006/math" xmlns:v="urn:schemas-microsoft-com:vml" xmlns:wp="http://schemas.openxmlformats.org/drawingml/2006/wordprocessingDrawing" xmlns:w10="urn:schemas-microsoft-com:office:word" xmlns:w="http://schemas.openxmlformats.org/wordprocessingml/2006/main" xmlns:wne="http://schemas.microsoft.com/office/word/2006/wordml">
   <w:body>
     <w:p>
       <w:pPr>
@@ -49,8 +49,17 @@
           <w:b/>
           <w:sz w:val="28"/>
         </w:rPr>
-        <w:t>Team Name: We Are the Protoss</w:t>
-      </w:r>
+        <w:t xml:space="preserve">Team Name: We Are the </w:t>
+      </w:r>
+      <w:proofErr w:type="spellStart"/>
+      <w:r>
+        <w:rPr>
+          <w:b/>
+          <w:sz w:val="28"/>
+        </w:rPr>
+        <w:t>Protoss</w:t>
+      </w:r>
+      <w:proofErr w:type="spellEnd"/>
     </w:p>
     <w:p>
       <w:pPr>
@@ -111,8 +120,13 @@
         <w:spacing w:line="360" w:lineRule="auto"/>
       </w:pPr>
       <w:r>
-        <w:t>How to import into ModelSim</w:t>
-      </w:r>
+        <w:t xml:space="preserve">How to import into </w:t>
+      </w:r>
+      <w:proofErr w:type="spellStart"/>
+      <w:r>
+        <w:t>ModelSim</w:t>
+      </w:r>
+      <w:proofErr w:type="spellEnd"/>
     </w:p>
     <w:p>
       <w:pPr>
@@ -162,9 +176,11 @@
         </w:numPr>
         <w:spacing w:line="360" w:lineRule="auto"/>
       </w:pPr>
+      <w:proofErr w:type="spellStart"/>
       <w:r>
         <w:t>ALUDecoder.v</w:t>
       </w:r>
+      <w:proofErr w:type="spellEnd"/>
     </w:p>
     <w:p>
       <w:pPr>
@@ -175,9 +191,11 @@
         </w:numPr>
         <w:spacing w:line="360" w:lineRule="auto"/>
       </w:pPr>
+      <w:proofErr w:type="spellStart"/>
       <w:r>
         <w:t>ALUDecoderTest.v</w:t>
       </w:r>
+      <w:proofErr w:type="spellEnd"/>
     </w:p>
     <w:p>
       <w:pPr>
@@ -188,9 +206,11 @@
         </w:numPr>
         <w:spacing w:line="360" w:lineRule="auto"/>
       </w:pPr>
+      <w:proofErr w:type="spellStart"/>
       <w:r>
         <w:t>Data_Memory.v</w:t>
       </w:r>
+      <w:proofErr w:type="spellEnd"/>
     </w:p>
     <w:p>
       <w:pPr>
@@ -201,9 +221,11 @@
         </w:numPr>
         <w:spacing w:line="360" w:lineRule="auto"/>
       </w:pPr>
+      <w:proofErr w:type="spellStart"/>
       <w:r>
         <w:t>Instruction_memory.v</w:t>
       </w:r>
+      <w:proofErr w:type="spellEnd"/>
     </w:p>
     <w:p>
       <w:pPr>
@@ -214,9 +236,11 @@
         </w:numPr>
         <w:spacing w:line="360" w:lineRule="auto"/>
       </w:pPr>
+      <w:proofErr w:type="spellStart"/>
       <w:r>
         <w:t>MainALU.v</w:t>
       </w:r>
+      <w:proofErr w:type="spellEnd"/>
     </w:p>
     <w:p>
       <w:pPr>
@@ -227,9 +251,11 @@
         </w:numPr>
         <w:spacing w:line="360" w:lineRule="auto"/>
       </w:pPr>
+      <w:proofErr w:type="spellStart"/>
       <w:r>
         <w:t>MainDecoder.v</w:t>
       </w:r>
+      <w:proofErr w:type="spellEnd"/>
     </w:p>
     <w:p>
       <w:pPr>
@@ -240,9 +266,11 @@
         </w:numPr>
         <w:spacing w:line="360" w:lineRule="auto"/>
       </w:pPr>
+      <w:proofErr w:type="spellStart"/>
       <w:r>
         <w:t>MainDecoderTester.v</w:t>
       </w:r>
+      <w:proofErr w:type="spellEnd"/>
     </w:p>
     <w:p>
       <w:pPr>
@@ -253,9 +281,11 @@
         </w:numPr>
         <w:spacing w:line="360" w:lineRule="auto"/>
       </w:pPr>
+      <w:proofErr w:type="spellStart"/>
       <w:r>
         <w:t>Multiplexer.v</w:t>
       </w:r>
+      <w:proofErr w:type="spellEnd"/>
     </w:p>
     <w:p>
       <w:pPr>
@@ -267,7 +297,7 @@
         <w:spacing w:line="360" w:lineRule="auto"/>
       </w:pPr>
       <w:r>
-        <w:t>PipeLineTest</w:t>
+        <w:t>README.md</w:t>
       </w:r>
     </w:p>
     <w:p>
@@ -279,9 +309,11 @@
         </w:numPr>
         <w:spacing w:line="360" w:lineRule="auto"/>
       </w:pPr>
-      <w:r>
-        <w:t>README.md</w:t>
-      </w:r>
+      <w:proofErr w:type="spellStart"/>
+      <w:r>
+        <w:t>Reg_Test.v</w:t>
+      </w:r>
+      <w:proofErr w:type="spellEnd"/>
     </w:p>
     <w:p>
       <w:pPr>
@@ -292,9 +324,11 @@
         </w:numPr>
         <w:spacing w:line="360" w:lineRule="auto"/>
       </w:pPr>
-      <w:r>
-        <w:t>Reg_Test.v</w:t>
-      </w:r>
+      <w:proofErr w:type="spellStart"/>
+      <w:r>
+        <w:t>Register_File.v</w:t>
+      </w:r>
+      <w:proofErr w:type="spellEnd"/>
     </w:p>
     <w:p>
       <w:pPr>
@@ -305,9 +339,11 @@
         </w:numPr>
         <w:spacing w:line="360" w:lineRule="auto"/>
       </w:pPr>
-      <w:r>
-        <w:t>Register_File.v</w:t>
-      </w:r>
+      <w:proofErr w:type="spellStart"/>
+      <w:r>
+        <w:t>ShiftLeftTwo.v</w:t>
+      </w:r>
+      <w:proofErr w:type="spellEnd"/>
     </w:p>
     <w:p>
       <w:pPr>
@@ -318,9 +354,11 @@
         </w:numPr>
         <w:spacing w:line="360" w:lineRule="auto"/>
       </w:pPr>
-      <w:r>
-        <w:t>ShiftLeftTwo.v</w:t>
-      </w:r>
+      <w:proofErr w:type="spellStart"/>
+      <w:r>
+        <w:t>SignExtender.v</w:t>
+      </w:r>
+      <w:proofErr w:type="spellEnd"/>
     </w:p>
     <w:p>
       <w:pPr>
@@ -331,9 +369,11 @@
         </w:numPr>
         <w:spacing w:line="360" w:lineRule="auto"/>
       </w:pPr>
-      <w:r>
-        <w:t>SignExtender.v</w:t>
-      </w:r>
+      <w:proofErr w:type="spellStart"/>
+      <w:r>
+        <w:t>SignExtenderTest.v</w:t>
+      </w:r>
+      <w:proofErr w:type="spellEnd"/>
     </w:p>
     <w:p>
       <w:pPr>
@@ -344,9 +384,11 @@
         </w:numPr>
         <w:spacing w:line="360" w:lineRule="auto"/>
       </w:pPr>
-      <w:r>
-        <w:t>SignExtenderTest.v</w:t>
-      </w:r>
+      <w:proofErr w:type="spellStart"/>
+      <w:r>
+        <w:t>SimpleAdder.v</w:t>
+      </w:r>
+      <w:proofErr w:type="spellEnd"/>
     </w:p>
     <w:p>
       <w:pPr>
@@ -357,22 +399,11 @@
         </w:numPr>
         <w:spacing w:line="360" w:lineRule="auto"/>
       </w:pPr>
-      <w:r>
-        <w:t>SimpleAdder.v</w:t>
-      </w:r>
-    </w:p>
-    <w:p>
-      <w:pPr>
-        <w:pStyle w:val="ListParagraph"/>
-        <w:numPr>
-          <w:ilvl w:val="0"/>
-          <w:numId w:val="1"/>
-        </w:numPr>
-        <w:spacing w:line="360" w:lineRule="auto"/>
-      </w:pPr>
+      <w:proofErr w:type="spellStart"/>
       <w:r>
         <w:t>SingleCycleProcessor.v</w:t>
       </w:r>
+      <w:proofErr w:type="spellEnd"/>
     </w:p>
     <w:p>
       <w:r>
@@ -394,7 +425,21 @@
         <w:rPr>
           <w:u w:val="single"/>
         </w:rPr>
-        <w:t>How to import into ModelSim-</w:t>
+        <w:t xml:space="preserve">How to import into </w:t>
+      </w:r>
+      <w:proofErr w:type="spellStart"/>
+      <w:r>
+        <w:rPr>
+          <w:u w:val="single"/>
+        </w:rPr>
+        <w:t>ModelSim</w:t>
+      </w:r>
+      <w:proofErr w:type="spellEnd"/>
+      <w:r>
+        <w:rPr>
+          <w:u w:val="single"/>
+        </w:rPr>
+        <w:t>-</w:t>
       </w:r>
     </w:p>
     <w:p>
@@ -420,7 +465,15 @@
         <w:spacing w:line="360" w:lineRule="auto"/>
       </w:pPr>
       <w:r>
-        <w:t>Open ModelSim and choose File -&gt; New -&gt; Project</w:t>
+        <w:t xml:space="preserve">Open </w:t>
+      </w:r>
+      <w:proofErr w:type="spellStart"/>
+      <w:r>
+        <w:t>ModelSim</w:t>
+      </w:r>
+      <w:proofErr w:type="spellEnd"/>
+      <w:r>
+        <w:t xml:space="preserve"> and choose File -&gt; New -&gt; Project</w:t>
       </w:r>
     </w:p>
     <w:p>
@@ -539,23 +592,85 @@
             <v:path o:extrusionok="f" gradientshapeok="t" o:connecttype="rect"/>
             <o:lock v:ext="edit" aspectratio="t"/>
           </v:shapetype>
-          <v:shape id="_x0000_s1026" type="#_x0000_t75" style="position:absolute;margin-left:236.25pt;margin-top:8.3pt;width:231.75pt;height:225.75pt;z-index:-251657216;mso-position-horizontal-relative:text;mso-position-vertical-relative:text;mso-width-relative:page;mso-height-relative:page" wrapcoords="-70 0 -70 21528 21600 21528 21600 0 -70 0">
+          <v:shape id="_x0000_s1026" type="#_x0000_t75" style="position:absolute;margin-left:236.25pt;margin-top:8.3pt;width:231.75pt;height:225.75pt;z-index:-251658752" wrapcoords="-70 0 -70 21528 21600 21528 21600 0 -70 0">
             <v:imagedata r:id="rId5" o:title="controlunitAlu"/>
             <w10:wrap type="tight"/>
           </v:shape>
         </w:pict>
       </w:r>
+      <w:proofErr w:type="spellStart"/>
       <w:r>
         <w:t>ALUDecoder.v</w:t>
       </w:r>
+      <w:proofErr w:type="spellEnd"/>
     </w:p>
     <w:p>
       <w:r>
         <w:tab/>
-        <w:t>Takes in the ALUOp code and Funct code to choose an ALUControl</w:t>
-      </w:r>
-      <w:r>
-        <w:t>. The ALUOp has a meaning of either add, subtract, or function. Funct Chooses a special function such as SLT. The output is ALUControl, which is sent to the Main ALU to control how the ALU handles its inputs.</w:t>
+      </w:r>
+      <w:proofErr w:type="gramStart"/>
+      <w:r>
+        <w:t xml:space="preserve">Takes in the </w:t>
+      </w:r>
+      <w:proofErr w:type="spellStart"/>
+      <w:r>
+        <w:t>ALUOp</w:t>
+      </w:r>
+      <w:proofErr w:type="spellEnd"/>
+      <w:r>
+        <w:t xml:space="preserve"> code and </w:t>
+      </w:r>
+      <w:proofErr w:type="spellStart"/>
+      <w:r>
+        <w:t>Funct</w:t>
+      </w:r>
+      <w:proofErr w:type="spellEnd"/>
+      <w:r>
+        <w:t xml:space="preserve"> code to choose an </w:t>
+      </w:r>
+      <w:proofErr w:type="spellStart"/>
+      <w:r>
+        <w:t>ALUControl</w:t>
+      </w:r>
+      <w:proofErr w:type="spellEnd"/>
+      <w:r>
+        <w:t>.</w:t>
+      </w:r>
+      <w:proofErr w:type="gramEnd"/>
+      <w:r>
+        <w:t xml:space="preserve"> The </w:t>
+      </w:r>
+      <w:proofErr w:type="spellStart"/>
+      <w:r>
+        <w:t>ALUOp</w:t>
+      </w:r>
+      <w:proofErr w:type="spellEnd"/>
+      <w:r>
+        <w:t xml:space="preserve"> has a meaning of either add, subtract, or function. </w:t>
+      </w:r>
+      <w:proofErr w:type="spellStart"/>
+      <w:r>
+        <w:t>Funct</w:t>
+      </w:r>
+      <w:proofErr w:type="spellEnd"/>
+      <w:r>
+        <w:t xml:space="preserve"> </w:t>
+      </w:r>
+      <w:proofErr w:type="gramStart"/>
+      <w:r>
+        <w:t>Chooses</w:t>
+      </w:r>
+      <w:proofErr w:type="gramEnd"/>
+      <w:r>
+        <w:t xml:space="preserve"> a special function such as SLT. The output is </w:t>
+      </w:r>
+      <w:proofErr w:type="spellStart"/>
+      <w:r>
+        <w:t>ALUControl</w:t>
+      </w:r>
+      <w:proofErr w:type="spellEnd"/>
+      <w:r>
+        <w:t>, which is sent to the Main ALU to control how the ALU handles its inputs.</w:t>
       </w:r>
     </w:p>
     <w:p/>
@@ -565,23 +680,82 @@
     <w:p/>
     <w:p/>
     <w:p>
+      <w:proofErr w:type="spellStart"/>
       <w:r>
         <w:t>Data_Memory.v</w:t>
       </w:r>
-    </w:p>
-    <w:p>
-      <w:r>
-        <w:t xml:space="preserve"> </w:t>
-      </w:r>
+      <w:proofErr w:type="spellEnd"/>
+    </w:p>
+    <w:p>
       <w:r>
         <w:tab/>
-        <w:t>This is where our programs holds its main memory for all data. writeData is the data that is stored in memory at address addr if memWrite is true. readData is output from the address addr if memRead is true.</w:t>
+        <w:t xml:space="preserve">This is where our programs </w:t>
+      </w:r>
+      <w:proofErr w:type="gramStart"/>
+      <w:r>
+        <w:t>holds</w:t>
+      </w:r>
+      <w:proofErr w:type="gramEnd"/>
+      <w:r>
+        <w:t xml:space="preserve"> its main memory for all data. </w:t>
+      </w:r>
+      <w:proofErr w:type="spellStart"/>
+      <w:proofErr w:type="gramStart"/>
+      <w:r>
+        <w:t>writeData</w:t>
+      </w:r>
+      <w:proofErr w:type="spellEnd"/>
+      <w:proofErr w:type="gramEnd"/>
+      <w:r>
+        <w:t xml:space="preserve"> is the data that is stored in memory at address </w:t>
+      </w:r>
+      <w:proofErr w:type="spellStart"/>
+      <w:r>
+        <w:t>addr</w:t>
+      </w:r>
+      <w:proofErr w:type="spellEnd"/>
+      <w:r>
+        <w:t xml:space="preserve"> if </w:t>
+      </w:r>
+      <w:proofErr w:type="spellStart"/>
+      <w:r>
+        <w:t>memWrite</w:t>
+      </w:r>
+      <w:proofErr w:type="spellEnd"/>
+      <w:r>
+        <w:t xml:space="preserve"> is true. </w:t>
+      </w:r>
+      <w:proofErr w:type="spellStart"/>
+      <w:proofErr w:type="gramStart"/>
+      <w:r>
+        <w:t>readData</w:t>
+      </w:r>
+      <w:proofErr w:type="spellEnd"/>
+      <w:proofErr w:type="gramEnd"/>
+      <w:r>
+        <w:t xml:space="preserve"> is output from the address </w:t>
+      </w:r>
+      <w:proofErr w:type="spellStart"/>
+      <w:r>
+        <w:t>addr</w:t>
+      </w:r>
+      <w:proofErr w:type="spellEnd"/>
+      <w:r>
+        <w:t xml:space="preserve"> if </w:t>
+      </w:r>
+      <w:proofErr w:type="spellStart"/>
+      <w:r>
+        <w:t>memRead</w:t>
+      </w:r>
+      <w:proofErr w:type="spellEnd"/>
+      <w:r>
+        <w:t xml:space="preserve"> is true.</w:t>
       </w:r>
     </w:p>
     <w:p>
       <w:r>
         <w:pict>
-          <v:shape id="_x0000_i1025" type="#_x0000_t75" style="width:468pt;height:256.5pt">
+          <v:shape id="_x0000_i1025" type="#_x0000_t75" style="width:468pt;height:256.8pt">
             <v:imagedata r:id="rId6" o:title="datamemory"/>
           </v:shape>
         </w:pict>
@@ -593,44 +767,106 @@
       </w:r>
     </w:p>
     <w:p>
+      <w:proofErr w:type="spellStart"/>
       <w:r>
         <w:lastRenderedPageBreak/>
         <w:t>Instruction_memory.v</w:t>
       </w:r>
+      <w:proofErr w:type="spellEnd"/>
     </w:p>
     <w:p>
       <w:r>
         <w:tab/>
-        <w:t>This holds the set of instructions that we want to execute. addr holds the address we are at. instruct is the output that holds the encoded instruction in memory.</w:t>
+        <w:t xml:space="preserve">This holds the set of instructions that we want to execute. </w:t>
+      </w:r>
+      <w:proofErr w:type="spellStart"/>
+      <w:proofErr w:type="gramStart"/>
+      <w:r>
+        <w:t>addr</w:t>
+      </w:r>
+      <w:proofErr w:type="spellEnd"/>
+      <w:proofErr w:type="gramEnd"/>
+      <w:r>
+        <w:t xml:space="preserve"> holds the address we are at. </w:t>
+      </w:r>
+      <w:proofErr w:type="gramStart"/>
+      <w:r>
+        <w:t>instruct</w:t>
+      </w:r>
+      <w:proofErr w:type="gramEnd"/>
+      <w:r>
+        <w:t xml:space="preserve"> is the output that holds the encoded instruction in memory.</w:t>
       </w:r>
     </w:p>
     <w:p>
       <w:r>
         <w:pict>
-          <v:shape id="_x0000_i1026" type="#_x0000_t75" style="width:436.5pt;height:239.25pt">
+          <v:shape id="_x0000_i1026" type="#_x0000_t75" style="width:436.8pt;height:239.4pt">
             <v:imagedata r:id="rId7" o:title="instructionmemory"/>
           </v:shape>
         </w:pict>
       </w:r>
     </w:p>
     <w:p>
+      <w:proofErr w:type="spellStart"/>
       <w:r>
         <w:t>MainALU.v</w:t>
       </w:r>
+      <w:proofErr w:type="spellEnd"/>
     </w:p>
     <w:p>
       <w:r>
         <w:tab/>
-        <w:t>This is where we handle the calculations needed to use the MIPS processor. SrcA and SrcB are the operands. ALUControl chooses what we do with the operands</w:t>
-      </w:r>
-      <w:r>
-        <w:t>. ALUResult and Zero are the outputs that depends on the result of the operation executed.</w:t>
+        <w:t xml:space="preserve">This is where we handle the calculations needed to use the MIPS processor. </w:t>
+      </w:r>
+      <w:proofErr w:type="spellStart"/>
+      <w:r>
+        <w:t>SrcA</w:t>
+      </w:r>
+      <w:proofErr w:type="spellEnd"/>
+      <w:r>
+        <w:t xml:space="preserve"> and </w:t>
+      </w:r>
+      <w:proofErr w:type="spellStart"/>
+      <w:r>
+        <w:t>SrcB</w:t>
+      </w:r>
+      <w:proofErr w:type="spellEnd"/>
+      <w:r>
+        <w:t xml:space="preserve"> are the operands. </w:t>
+      </w:r>
+      <w:proofErr w:type="spellStart"/>
+      <w:r>
+        <w:t>ALUControl</w:t>
+      </w:r>
+      <w:proofErr w:type="spellEnd"/>
+      <w:r>
+        <w:t xml:space="preserve"> chooses what we do with the operands</w:t>
+      </w:r>
+      <w:r>
+        <w:t xml:space="preserve">. </w:t>
+      </w:r>
+      <w:proofErr w:type="spellStart"/>
+      <w:r>
+        <w:t>ALUResult</w:t>
+      </w:r>
+      <w:proofErr w:type="spellEnd"/>
+      <w:r>
+        <w:t xml:space="preserve"> and Zero are the </w:t>
+      </w:r>
+      <w:proofErr w:type="gramStart"/>
+      <w:r>
+        <w:t>outputs that depends</w:t>
+      </w:r>
+      <w:proofErr w:type="gramEnd"/>
+      <w:r>
+        <w:t xml:space="preserve"> on the result of the operation executed.</w:t>
       </w:r>
     </w:p>
     <w:p>
       <w:r>
         <w:pict>
-          <v:shape id="_x0000_i1027" type="#_x0000_t75" style="width:437.25pt;height:240pt">
+          <v:shape id="_x0000_i1027" type="#_x0000_t75" style="width:437.4pt;height:240pt">
             <v:imagedata r:id="rId8" o:title="alu"/>
           </v:shape>
         </w:pict>
@@ -642,30 +878,50 @@
       </w:r>
     </w:p>
     <w:p>
+      <w:proofErr w:type="spellStart"/>
       <w:r>
         <w:lastRenderedPageBreak/>
         <w:t>MainDecoder.v</w:t>
       </w:r>
+      <w:proofErr w:type="spellEnd"/>
     </w:p>
     <w:p>
       <w:r>
         <w:tab/>
-        <w:t>This is our control unit that changes control signals depending on the opcode. These modify the execution of the datapath.</w:t>
+        <w:t xml:space="preserve">This is our control unit that changes control signals depending on the </w:t>
+      </w:r>
+      <w:proofErr w:type="spellStart"/>
+      <w:r>
+        <w:t>opcode</w:t>
+      </w:r>
+      <w:proofErr w:type="spellEnd"/>
+      <w:r>
+        <w:t xml:space="preserve">. These modify the execution of the </w:t>
+      </w:r>
+      <w:proofErr w:type="spellStart"/>
+      <w:r>
+        <w:t>datapath</w:t>
+      </w:r>
+      <w:proofErr w:type="spellEnd"/>
+      <w:r>
+        <w:t>.</w:t>
       </w:r>
     </w:p>
     <w:p>
       <w:r>
         <w:pict>
-          <v:shape id="_x0000_i1028" type="#_x0000_t75" style="width:450.75pt;height:247.5pt">
+          <v:shape id="_x0000_i1028" type="#_x0000_t75" style="width:450.6pt;height:247.2pt">
             <v:imagedata r:id="rId9" o:title="maindecoder"/>
           </v:shape>
         </w:pict>
       </w:r>
     </w:p>
     <w:p>
+      <w:proofErr w:type="spellStart"/>
       <w:r>
         <w:t>Multiplexer.v</w:t>
       </w:r>
+      <w:proofErr w:type="spellEnd"/>
     </w:p>
     <w:p>
       <w:r>
@@ -676,7 +932,7 @@
     <w:p>
       <w:r>
         <w:pict>
-          <v:shape id="_x0000_i1029" type="#_x0000_t75" style="width:450pt;height:246.75pt">
+          <v:shape id="_x0000_i1029" type="#_x0000_t75" style="width:450pt;height:246.6pt">
             <v:imagedata r:id="rId10" o:title="multiplexer"/>
           </v:shape>
         </w:pict>
@@ -688,10 +944,12 @@
       </w:r>
     </w:p>
     <w:p>
+      <w:proofErr w:type="spellStart"/>
       <w:r>
         <w:lastRenderedPageBreak/>
         <w:t>Register_File.v</w:t>
       </w:r>
+      <w:proofErr w:type="spellEnd"/>
     </w:p>
     <w:p>
       <w:r>
@@ -699,22 +957,50 @@
         <w:t>This holds our MIPS registers</w:t>
       </w:r>
       <w:r>
-        <w:t xml:space="preserve"> for usage in instruction operands. The outputs are chosen depending on the reg inputs. There are 32 registers, just like you would expect in MIPS. regwrite decides if we should write back to the register file from the writeback stage.</w:t>
+        <w:t xml:space="preserve"> for usage in instruction operands. The outputs are chosen depending on the </w:t>
+      </w:r>
+      <w:proofErr w:type="spellStart"/>
+      <w:r>
+        <w:t>reg</w:t>
+      </w:r>
+      <w:proofErr w:type="spellEnd"/>
+      <w:r>
+        <w:t xml:space="preserve"> inputs. There are 32 registers, just like you would expect in MIPS. </w:t>
+      </w:r>
+      <w:proofErr w:type="spellStart"/>
+      <w:proofErr w:type="gramStart"/>
+      <w:r>
+        <w:t>regwrite</w:t>
+      </w:r>
+      <w:proofErr w:type="spellEnd"/>
+      <w:proofErr w:type="gramEnd"/>
+      <w:r>
+        <w:t xml:space="preserve"> decides if we should write back to the register file from the </w:t>
+      </w:r>
+      <w:proofErr w:type="spellStart"/>
+      <w:r>
+        <w:t>writeback</w:t>
+      </w:r>
+      <w:proofErr w:type="spellEnd"/>
+      <w:r>
+        <w:t xml:space="preserve"> stage.</w:t>
       </w:r>
     </w:p>
     <w:p>
       <w:r>
         <w:pict>
-          <v:shape id="_x0000_i1030" type="#_x0000_t75" style="width:417pt;height:228.75pt">
+          <v:shape id="_x0000_i1030" type="#_x0000_t75" style="width:417pt;height:228.6pt">
             <v:imagedata r:id="rId11" o:title="registerfile"/>
           </v:shape>
         </w:pict>
       </w:r>
     </w:p>
     <w:p>
+      <w:proofErr w:type="spellStart"/>
       <w:r>
         <w:t>SignExtender.v</w:t>
       </w:r>
+      <w:proofErr w:type="spellEnd"/>
     </w:p>
     <w:p>
       <w:r>
@@ -725,7 +1011,7 @@
     <w:p>
       <w:r>
         <w:pict>
-          <v:shape id="_x0000_i1031" type="#_x0000_t75" style="width:444pt;height:243.75pt">
+          <v:shape id="_x0000_i1031" type="#_x0000_t75" style="width:444pt;height:243.6pt">
             <v:imagedata r:id="rId12" o:title="signextend"/>
           </v:shape>
         </w:pict>
@@ -737,30 +1023,42 @@
       </w:r>
     </w:p>
     <w:p>
+      <w:proofErr w:type="spellStart"/>
       <w:r>
         <w:lastRenderedPageBreak/>
         <w:t>SimpleAdder.v</w:t>
       </w:r>
+      <w:proofErr w:type="spellEnd"/>
     </w:p>
     <w:p>
       <w:r>
         <w:tab/>
-        <w:t>This is just an adder that outputs the addition of the 2 inputs. This is used to increment the PC value with and without branching.</w:t>
+        <w:t xml:space="preserve">This is just an </w:t>
+      </w:r>
+      <w:proofErr w:type="spellStart"/>
+      <w:r>
+        <w:t>adder</w:t>
+      </w:r>
+      <w:proofErr w:type="spellEnd"/>
+      <w:r>
+        <w:t xml:space="preserve"> that outputs the addition of the 2 inputs. This is used to increment the PC value with and without branching.</w:t>
       </w:r>
     </w:p>
     <w:p>
       <w:r>
         <w:pict>
-          <v:shape id="_x0000_i1032" type="#_x0000_t75" style="width:453pt;height:248.25pt">
+          <v:shape id="_x0000_i1032" type="#_x0000_t75" style="width:453pt;height:248.4pt">
             <v:imagedata r:id="rId13" o:title="simpleadder"/>
           </v:shape>
         </w:pict>
       </w:r>
     </w:p>
     <w:p>
+      <w:proofErr w:type="spellStart"/>
       <w:r>
         <w:t>ShiftLeftTwo.v</w:t>
       </w:r>
+      <w:proofErr w:type="spellEnd"/>
     </w:p>
     <w:p>
       <w:r>
@@ -771,7 +1069,7 @@
     <w:p>
       <w:r>
         <w:pict>
-          <v:shape id="_x0000_i1033" type="#_x0000_t75" style="width:447.75pt;height:245.25pt">
+          <v:shape id="_x0000_i1033" type="#_x0000_t75" style="width:447.6pt;height:245.4pt">
             <v:imagedata r:id="rId14" o:title="shiflefttwo"/>
           </v:shape>
         </w:pict>
@@ -783,10 +1081,12 @@
       </w:r>
     </w:p>
     <w:p>
+      <w:proofErr w:type="spellStart"/>
       <w:r>
         <w:lastRenderedPageBreak/>
         <w:t>SingleCycleProcessor.v</w:t>
       </w:r>
+      <w:proofErr w:type="spellEnd"/>
     </w:p>
     <w:p>
       <w:r>
@@ -794,7 +1094,15 @@
         <w:t>This module is the collection of all other modules that drives the entire circuit. You will see a reference to all other modules here</w:t>
       </w:r>
       <w:r>
-        <w:t>. The program counter is also changed here depending on a branch, jump, or just a +4 advancement. Many wires are defined here to serve as an intermediate location between the various modules.</w:t>
+        <w:t xml:space="preserve">. The program counter is also changed here depending on a branch, jump, or </w:t>
+      </w:r>
+      <w:proofErr w:type="gramStart"/>
+      <w:r>
+        <w:t>just a +</w:t>
+      </w:r>
+      <w:proofErr w:type="gramEnd"/>
+      <w:r>
+        <w:t>4 advancement. Many wires are defined here to serve as an intermediate location between the various modules.</w:t>
       </w:r>
     </w:p>
     <w:p>
@@ -809,7 +1117,7 @@
     <w:p>
       <w:r>
         <w:pict>
-          <v:shape id="_x0000_i1034" type="#_x0000_t75" style="width:468pt;height:256.5pt">
+          <v:shape id="_x0000_i1034" type="#_x0000_t75" style="width:468pt;height:256.8pt">
             <v:imagedata r:id="rId15" o:title="processor"/>
           </v:shape>
         </w:pict>
@@ -827,8 +1135,8 @@
 </file>
 
 <file path=word/numbering.xml><?xml version="1.0" encoding="utf-8"?>
-<w:numbering xmlns:wpc="http://schemas.microsoft.com/office/word/2010/wordprocessingCanvas" xmlns:mc="http://schemas.openxmlformats.org/markup-compatibility/2006" xmlns:o="urn:schemas-microsoft-com:office:office" xmlns:r="http://schemas.openxmlformats.org/officeDocument/2006/relationships" xmlns:m="http://schemas.openxmlformats.org/officeDocument/2006/math" xmlns:v="urn:schemas-microsoft-com:vml" xmlns:wp14="http://schemas.microsoft.com/office/word/2010/wordprocessingDrawing" xmlns:wp="http://schemas.openxmlformats.org/drawingml/2006/wordprocessingDrawing" xmlns:w10="urn:schemas-microsoft-com:office:word" xmlns:w="http://schemas.openxmlformats.org/wordprocessingml/2006/main" xmlns:w14="http://schemas.microsoft.com/office/word/2010/wordml" xmlns:w15="http://schemas.microsoft.com/office/word/2012/wordml" xmlns:wpg="http://schemas.microsoft.com/office/word/2010/wordprocessingGroup" xmlns:wpi="http://schemas.microsoft.com/office/word/2010/wordprocessingInk" xmlns:wne="http://schemas.microsoft.com/office/word/2006/wordml" xmlns:wps="http://schemas.microsoft.com/office/word/2010/wordprocessingShape" mc:Ignorable="w14 w15 wp14">
-  <w:abstractNum w:abstractNumId="0" w15:restartNumberingAfterBreak="0">
+<w:numbering xmlns:ve="http://schemas.openxmlformats.org/markup-compatibility/2006" xmlns:o="urn:schemas-microsoft-com:office:office" xmlns:r="http://schemas.openxmlformats.org/officeDocument/2006/relationships" xmlns:m="http://schemas.openxmlformats.org/officeDocument/2006/math" xmlns:v="urn:schemas-microsoft-com:vml" xmlns:wp="http://schemas.openxmlformats.org/drawingml/2006/wordprocessingDrawing" xmlns:w10="urn:schemas-microsoft-com:office:word" xmlns:w="http://schemas.openxmlformats.org/wordprocessingml/2006/main" xmlns:wne="http://schemas.microsoft.com/office/word/2006/wordml">
+  <w:abstractNum w:abstractNumId="0">
     <w:nsid w:val="0D1465FC"/>
     <w:multiLevelType w:val="hybridMultilevel"/>
     <w:tmpl w:val="616E1C6C"/>
@@ -914,7 +1222,7 @@
       </w:pPr>
     </w:lvl>
   </w:abstractNum>
-  <w:abstractNum w:abstractNumId="1" w15:restartNumberingAfterBreak="0">
+  <w:abstractNum w:abstractNumId="1">
     <w:nsid w:val="276D38A3"/>
     <w:multiLevelType w:val="hybridMultilevel"/>
     <w:tmpl w:val="07A256BE"/>
@@ -1000,7 +1308,7 @@
       </w:pPr>
     </w:lvl>
   </w:abstractNum>
-  <w:abstractNum w:abstractNumId="2" w15:restartNumberingAfterBreak="0">
+  <w:abstractNum w:abstractNumId="2">
     <w:nsid w:val="637C62FD"/>
     <w:multiLevelType w:val="hybridMultilevel"/>
     <w:tmpl w:val="AA564BA4"/>
@@ -1113,7 +1421,7 @@
       </w:rPr>
     </w:lvl>
   </w:abstractNum>
-  <w:abstractNum w:abstractNumId="3" w15:restartNumberingAfterBreak="0">
+  <w:abstractNum w:abstractNumId="3">
     <w:nsid w:val="6F9F0657"/>
     <w:multiLevelType w:val="hybridMultilevel"/>
     <w:tmpl w:val="E28A529E"/>
@@ -1215,7 +1523,7 @@
 </file>
 
 <file path=word/styles.xml><?xml version="1.0" encoding="utf-8"?>
-<w:styles xmlns:mc="http://schemas.openxmlformats.org/markup-compatibility/2006" xmlns:r="http://schemas.openxmlformats.org/officeDocument/2006/relationships" xmlns:w="http://schemas.openxmlformats.org/wordprocessingml/2006/main" xmlns:w14="http://schemas.microsoft.com/office/word/2010/wordml" xmlns:w15="http://schemas.microsoft.com/office/word/2012/wordml" mc:Ignorable="w14 w15">
+<w:styles xmlns:r="http://schemas.openxmlformats.org/officeDocument/2006/relationships" xmlns:w="http://schemas.openxmlformats.org/wordprocessingml/2006/main">
   <w:docDefaults>
     <w:rPrDefault>
       <w:rPr>
@@ -1231,382 +1539,149 @@
       </w:pPr>
     </w:pPrDefault>
   </w:docDefaults>
-  <w:latentStyles w:defLockedState="0" w:defUIPriority="99" w:defSemiHidden="0" w:defUnhideWhenUsed="0" w:defQFormat="0" w:count="371">
-    <w:lsdException w:name="Normal" w:uiPriority="0" w:qFormat="1"/>
-    <w:lsdException w:name="heading 1" w:uiPriority="9" w:qFormat="1"/>
-    <w:lsdException w:name="heading 2" w:semiHidden="1" w:uiPriority="9" w:unhideWhenUsed="1" w:qFormat="1"/>
-    <w:lsdException w:name="heading 3" w:semiHidden="1" w:uiPriority="9" w:unhideWhenUsed="1" w:qFormat="1"/>
-    <w:lsdException w:name="heading 4" w:semiHidden="1" w:uiPriority="9" w:unhideWhenUsed="1" w:qFormat="1"/>
-    <w:lsdException w:name="heading 5" w:semiHidden="1" w:uiPriority="9" w:unhideWhenUsed="1" w:qFormat="1"/>
-    <w:lsdException w:name="heading 6" w:semiHidden="1" w:uiPriority="9" w:unhideWhenUsed="1" w:qFormat="1"/>
-    <w:lsdException w:name="heading 7" w:semiHidden="1" w:uiPriority="9" w:unhideWhenUsed="1" w:qFormat="1"/>
-    <w:lsdException w:name="heading 8" w:semiHidden="1" w:uiPriority="9" w:unhideWhenUsed="1" w:qFormat="1"/>
-    <w:lsdException w:name="heading 9" w:semiHidden="1" w:uiPriority="9" w:unhideWhenUsed="1" w:qFormat="1"/>
-    <w:lsdException w:name="index 1" w:semiHidden="1" w:unhideWhenUsed="1"/>
-    <w:lsdException w:name="index 2" w:semiHidden="1" w:unhideWhenUsed="1"/>
-    <w:lsdException w:name="index 3" w:semiHidden="1" w:unhideWhenUsed="1"/>
-    <w:lsdException w:name="index 4" w:semiHidden="1" w:unhideWhenUsed="1"/>
-    <w:lsdException w:name="index 5" w:semiHidden="1" w:unhideWhenUsed="1"/>
-    <w:lsdException w:name="index 6" w:semiHidden="1" w:unhideWhenUsed="1"/>
-    <w:lsdException w:name="index 7" w:semiHidden="1" w:unhideWhenUsed="1"/>
-    <w:lsdException w:name="index 8" w:semiHidden="1" w:unhideWhenUsed="1"/>
-    <w:lsdException w:name="index 9" w:semiHidden="1" w:unhideWhenUsed="1"/>
-    <w:lsdException w:name="toc 1" w:semiHidden="1" w:uiPriority="39" w:unhideWhenUsed="1"/>
-    <w:lsdException w:name="toc 2" w:semiHidden="1" w:uiPriority="39" w:unhideWhenUsed="1"/>
-    <w:lsdException w:name="toc 3" w:semiHidden="1" w:uiPriority="39" w:unhideWhenUsed="1"/>
-    <w:lsdException w:name="toc 4" w:semiHidden="1" w:uiPriority="39" w:unhideWhenUsed="1"/>
-    <w:lsdException w:name="toc 5" w:semiHidden="1" w:uiPriority="39" w:unhideWhenUsed="1"/>
-    <w:lsdException w:name="toc 6" w:semiHidden="1" w:uiPriority="39" w:unhideWhenUsed="1"/>
-    <w:lsdException w:name="toc 7" w:semiHidden="1" w:uiPriority="39" w:unhideWhenUsed="1"/>
-    <w:lsdException w:name="toc 8" w:semiHidden="1" w:uiPriority="39" w:unhideWhenUsed="1"/>
-    <w:lsdException w:name="toc 9" w:semiHidden="1" w:uiPriority="39" w:unhideWhenUsed="1"/>
-    <w:lsdException w:name="Normal Indent" w:semiHidden="1" w:unhideWhenUsed="1"/>
-    <w:lsdException w:name="footnote text" w:semiHidden="1" w:unhideWhenUsed="1"/>
-    <w:lsdException w:name="annotation text" w:semiHidden="1" w:unhideWhenUsed="1"/>
-    <w:lsdException w:name="header" w:semiHidden="1" w:unhideWhenUsed="1"/>
-    <w:lsdException w:name="footer" w:semiHidden="1" w:unhideWhenUsed="1"/>
-    <w:lsdException w:name="index heading" w:semiHidden="1" w:unhideWhenUsed="1"/>
-    <w:lsdException w:name="caption" w:semiHidden="1" w:uiPriority="35" w:unhideWhenUsed="1" w:qFormat="1"/>
-    <w:lsdException w:name="table of figures" w:semiHidden="1" w:unhideWhenUsed="1"/>
-    <w:lsdException w:name="envelope address" w:semiHidden="1" w:unhideWhenUsed="1"/>
-    <w:lsdException w:name="envelope return" w:semiHidden="1" w:unhideWhenUsed="1"/>
-    <w:lsdException w:name="footnote reference" w:semiHidden="1" w:unhideWhenUsed="1"/>
-    <w:lsdException w:name="annotation reference" w:semiHidden="1" w:unhideWhenUsed="1"/>
-    <w:lsdException w:name="line number" w:semiHidden="1" w:unhideWhenUsed="1"/>
-    <w:lsdException w:name="page number" w:semiHidden="1" w:unhideWhenUsed="1"/>
-    <w:lsdException w:name="endnote reference" w:semiHidden="1" w:unhideWhenUsed="1"/>
-    <w:lsdException w:name="endnote text" w:semiHidden="1" w:unhideWhenUsed="1"/>
-    <w:lsdException w:name="table of authorities" w:semiHidden="1" w:unhideWhenUsed="1"/>
-    <w:lsdException w:name="macro" w:semiHidden="1" w:unhideWhenUsed="1"/>
-    <w:lsdException w:name="toa heading" w:semiHidden="1" w:unhideWhenUsed="1"/>
-    <w:lsdException w:name="List" w:semiHidden="1" w:unhideWhenUsed="1"/>
-    <w:lsdException w:name="List Bullet" w:semiHidden="1" w:unhideWhenUsed="1"/>
-    <w:lsdException w:name="List Number" w:semiHidden="1" w:unhideWhenUsed="1"/>
-    <w:lsdException w:name="List 2" w:semiHidden="1" w:unhideWhenUsed="1"/>
-    <w:lsdException w:name="List 3" w:semiHidden="1" w:unhideWhenUsed="1"/>
-    <w:lsdException w:name="List 4" w:semiHidden="1" w:unhideWhenUsed="1"/>
-    <w:lsdException w:name="List 5" w:semiHidden="1" w:unhideWhenUsed="1"/>
-    <w:lsdException w:name="List Bullet 2" w:semiHidden="1" w:unhideWhenUsed="1"/>
-    <w:lsdException w:name="List Bullet 3" w:semiHidden="1" w:unhideWhenUsed="1"/>
-    <w:lsdException w:name="List Bullet 4" w:semiHidden="1" w:unhideWhenUsed="1"/>
-    <w:lsdException w:name="List Bullet 5" w:semiHidden="1" w:unhideWhenUsed="1"/>
-    <w:lsdException w:name="List Number 2" w:semiHidden="1" w:unhideWhenUsed="1"/>
-    <w:lsdException w:name="List Number 3" w:semiHidden="1" w:unhideWhenUsed="1"/>
-    <w:lsdException w:name="List Number 4" w:semiHidden="1" w:unhideWhenUsed="1"/>
-    <w:lsdException w:name="List Number 5" w:semiHidden="1" w:unhideWhenUsed="1"/>
-    <w:lsdException w:name="Title" w:uiPriority="10" w:qFormat="1"/>
-    <w:lsdException w:name="Closing" w:semiHidden="1" w:unhideWhenUsed="1"/>
-    <w:lsdException w:name="Signature" w:semiHidden="1" w:unhideWhenUsed="1"/>
-    <w:lsdException w:name="Default Paragraph Font" w:semiHidden="1" w:uiPriority="1" w:unhideWhenUsed="1"/>
-    <w:lsdException w:name="Body Text" w:semiHidden="1" w:unhideWhenUsed="1"/>
-    <w:lsdException w:name="Body Text Indent" w:semiHidden="1" w:unhideWhenUsed="1"/>
-    <w:lsdException w:name="List Continue" w:semiHidden="1" w:unhideWhenUsed="1"/>
-    <w:lsdException w:name="List Continue 2" w:semiHidden="1" w:unhideWhenUsed="1"/>
-    <w:lsdException w:name="List Continue 3" w:semiHidden="1" w:unhideWhenUsed="1"/>
-    <w:lsdException w:name="List Continue 4" w:semiHidden="1" w:unhideWhenUsed="1"/>
-    <w:lsdException w:name="List Continue 5" w:semiHidden="1" w:unhideWhenUsed="1"/>
-    <w:lsdException w:name="Message Header" w:semiHidden="1" w:unhideWhenUsed="1"/>
-    <w:lsdException w:name="Subtitle" w:uiPriority="11" w:qFormat="1"/>
-    <w:lsdException w:name="Salutation" w:semiHidden="1" w:unhideWhenUsed="1"/>
-    <w:lsdException w:name="Date" w:semiHidden="1" w:unhideWhenUsed="1"/>
-    <w:lsdException w:name="Body Text First Indent" w:semiHidden="1" w:unhideWhenUsed="1"/>
-    <w:lsdException w:name="Body Text First Indent 2" w:semiHidden="1" w:unhideWhenUsed="1"/>
-    <w:lsdException w:name="Note Heading" w:semiHidden="1" w:unhideWhenUsed="1"/>
-    <w:lsdException w:name="Body Text 2" w:semiHidden="1" w:unhideWhenUsed="1"/>
-    <w:lsdException w:name="Body Text 3" w:semiHidden="1" w:unhideWhenUsed="1"/>
-    <w:lsdException w:name="Body Text Indent 2" w:semiHidden="1" w:unhideWhenUsed="1"/>
-    <w:lsdException w:name="Body Text Indent 3" w:semiHidden="1" w:unhideWhenUsed="1"/>
-    <w:lsdException w:name="Block Text" w:semiHidden="1" w:unhideWhenUsed="1"/>
-    <w:lsdException w:name="Hyperlink" w:semiHidden="1" w:unhideWhenUsed="1"/>
-    <w:lsdException w:name="FollowedHyperlink" w:semiHidden="1" w:unhideWhenUsed="1"/>
-    <w:lsdException w:name="Strong" w:uiPriority="22" w:qFormat="1"/>
-    <w:lsdException w:name="Emphasis" w:uiPriority="20" w:qFormat="1"/>
-    <w:lsdException w:name="Document Map" w:semiHidden="1" w:unhideWhenUsed="1"/>
-    <w:lsdException w:name="Plain Text" w:semiHidden="1" w:unhideWhenUsed="1"/>
-    <w:lsdException w:name="E-mail Signature" w:semiHidden="1" w:unhideWhenUsed="1"/>
-    <w:lsdException w:name="HTML Top of Form" w:semiHidden="1" w:unhideWhenUsed="1"/>
-    <w:lsdException w:name="HTML Bottom of Form" w:semiHidden="1" w:unhideWhenUsed="1"/>
-    <w:lsdException w:name="Normal (Web)" w:semiHidden="1" w:unhideWhenUsed="1"/>
-    <w:lsdException w:name="HTML Acronym" w:semiHidden="1" w:unhideWhenUsed="1"/>
-    <w:lsdException w:name="HTML Address" w:semiHidden="1" w:unhideWhenUsed="1"/>
-    <w:lsdException w:name="HTML Cite" w:semiHidden="1" w:unhideWhenUsed="1"/>
-    <w:lsdException w:name="HTML Code" w:semiHidden="1" w:unhideWhenUsed="1"/>
-    <w:lsdException w:name="HTML Definition" w:semiHidden="1" w:unhideWhenUsed="1"/>
-    <w:lsdException w:name="HTML Keyboard" w:semiHidden="1" w:unhideWhenUsed="1"/>
-    <w:lsdException w:name="HTML Preformatted" w:semiHidden="1" w:unhideWhenUsed="1"/>
-    <w:lsdException w:name="HTML Sample" w:semiHidden="1" w:unhideWhenUsed="1"/>
-    <w:lsdException w:name="HTML Typewriter" w:semiHidden="1" w:unhideWhenUsed="1"/>
-    <w:lsdException w:name="HTML Variable" w:semiHidden="1" w:unhideWhenUsed="1"/>
-    <w:lsdException w:name="Normal Table" w:semiHidden="1" w:unhideWhenUsed="1"/>
-    <w:lsdException w:name="annotation subject" w:semiHidden="1" w:unhideWhenUsed="1"/>
-    <w:lsdException w:name="No List" w:semiHidden="1" w:unhideWhenUsed="1"/>
-    <w:lsdException w:name="Outline List 1" w:semiHidden="1" w:unhideWhenUsed="1"/>
-    <w:lsdException w:name="Outline List 2" w:semiHidden="1" w:unhideWhenUsed="1"/>
-    <w:lsdException w:name="Outline List 3" w:semiHidden="1" w:unhideWhenUsed="1"/>
-    <w:lsdException w:name="Table Simple 1" w:semiHidden="1" w:unhideWhenUsed="1"/>
-    <w:lsdException w:name="Table Simple 2" w:semiHidden="1" w:unhideWhenUsed="1"/>
-    <w:lsdException w:name="Table Simple 3" w:semiHidden="1" w:unhideWhenUsed="1"/>
-    <w:lsdException w:name="Table Classic 1" w:semiHidden="1" w:unhideWhenUsed="1"/>
-    <w:lsdException w:name="Table Classic 2" w:semiHidden="1" w:unhideWhenUsed="1"/>
-    <w:lsdException w:name="Table Classic 3" w:semiHidden="1" w:unhideWhenUsed="1"/>
-    <w:lsdException w:name="Table Classic 4" w:semiHidden="1" w:unhideWhenUsed="1"/>
-    <w:lsdException w:name="Table Colorful 1" w:semiHidden="1" w:unhideWhenUsed="1"/>
-    <w:lsdException w:name="Table Colorful 2" w:semiHidden="1" w:unhideWhenUsed="1"/>
-    <w:lsdException w:name="Table Colorful 3" w:semiHidden="1" w:unhideWhenUsed="1"/>
-    <w:lsdException w:name="Table Columns 1" w:semiHidden="1" w:unhideWhenUsed="1"/>
-    <w:lsdException w:name="Table Columns 2" w:semiHidden="1" w:unhideWhenUsed="1"/>
-    <w:lsdException w:name="Table Columns 3" w:semiHidden="1" w:unhideWhenUsed="1"/>
-    <w:lsdException w:name="Table Columns 4" w:semiHidden="1" w:unhideWhenUsed="1"/>
-    <w:lsdException w:name="Table Columns 5" w:semiHidden="1" w:unhideWhenUsed="1"/>
-    <w:lsdException w:name="Table Grid 1" w:semiHidden="1" w:unhideWhenUsed="1"/>
-    <w:lsdException w:name="Table Grid 2" w:semiHidden="1" w:unhideWhenUsed="1"/>
-    <w:lsdException w:name="Table Grid 3" w:semiHidden="1" w:unhideWhenUsed="1"/>
-    <w:lsdException w:name="Table Grid 4" w:semiHidden="1" w:unhideWhenUsed="1"/>
-    <w:lsdException w:name="Table Grid 5" w:semiHidden="1" w:unhideWhenUsed="1"/>
-    <w:lsdException w:name="Table Grid 6" w:semiHidden="1" w:unhideWhenUsed="1"/>
-    <w:lsdException w:name="Table Grid 7" w:semiHidden="1" w:unhideWhenUsed="1"/>
-    <w:lsdException w:name="Table Grid 8" w:semiHidden="1" w:unhideWhenUsed="1"/>
-    <w:lsdException w:name="Table List 1" w:semiHidden="1" w:unhideWhenUsed="1"/>
-    <w:lsdException w:name="Table List 2" w:semiHidden="1" w:unhideWhenUsed="1"/>
-    <w:lsdException w:name="Table List 3" w:semiHidden="1" w:unhideWhenUsed="1"/>
-    <w:lsdException w:name="Table List 4" w:semiHidden="1" w:unhideWhenUsed="1"/>
-    <w:lsdException w:name="Table List 5" w:semiHidden="1" w:unhideWhenUsed="1"/>
-    <w:lsdException w:name="Table List 6" w:semiHidden="1" w:unhideWhenUsed="1"/>
-    <w:lsdException w:name="Table List 7" w:semiHidden="1" w:unhideWhenUsed="1"/>
-    <w:lsdException w:name="Table List 8" w:semiHidden="1" w:unhideWhenUsed="1"/>
-    <w:lsdException w:name="Table 3D effects 1" w:semiHidden="1" w:unhideWhenUsed="1"/>
-    <w:lsdException w:name="Table 3D effects 2" w:semiHidden="1" w:unhideWhenUsed="1"/>
-    <w:lsdException w:name="Table 3D effects 3" w:semiHidden="1" w:unhideWhenUsed="1"/>
-    <w:lsdException w:name="Table Contemporary" w:semiHidden="1" w:unhideWhenUsed="1"/>
-    <w:lsdException w:name="Table Elegant" w:semiHidden="1" w:unhideWhenUsed="1"/>
-    <w:lsdException w:name="Table Professional" w:semiHidden="1" w:unhideWhenUsed="1"/>
-    <w:lsdException w:name="Table Subtle 1" w:semiHidden="1" w:unhideWhenUsed="1"/>
-    <w:lsdException w:name="Table Subtle 2" w:semiHidden="1" w:unhideWhenUsed="1"/>
-    <w:lsdException w:name="Table Web 1" w:semiHidden="1" w:unhideWhenUsed="1"/>
-    <w:lsdException w:name="Table Web 2" w:semiHidden="1" w:unhideWhenUsed="1"/>
-    <w:lsdException w:name="Table Web 3" w:semiHidden="1" w:unhideWhenUsed="1"/>
-    <w:lsdException w:name="Balloon Text" w:semiHidden="1" w:unhideWhenUsed="1"/>
-    <w:lsdException w:name="Table Grid" w:uiPriority="39"/>
-    <w:lsdException w:name="Table Theme" w:semiHidden="1" w:unhideWhenUsed="1"/>
-    <w:lsdException w:name="Placeholder Text" w:semiHidden="1"/>
-    <w:lsdException w:name="No Spacing" w:uiPriority="1" w:qFormat="1"/>
-    <w:lsdException w:name="Light Shading" w:uiPriority="60"/>
-    <w:lsdException w:name="Light List" w:uiPriority="61"/>
-    <w:lsdException w:name="Light Grid" w:uiPriority="62"/>
-    <w:lsdException w:name="Medium Shading 1" w:uiPriority="63"/>
-    <w:lsdException w:name="Medium Shading 2" w:uiPriority="64"/>
-    <w:lsdException w:name="Medium List 1" w:uiPriority="65"/>
-    <w:lsdException w:name="Medium List 2" w:uiPriority="66"/>
-    <w:lsdException w:name="Medium Grid 1" w:uiPriority="67"/>
-    <w:lsdException w:name="Medium Grid 2" w:uiPriority="68"/>
-    <w:lsdException w:name="Medium Grid 3" w:uiPriority="69"/>
-    <w:lsdException w:name="Dark List" w:uiPriority="70"/>
-    <w:lsdException w:name="Colorful Shading" w:uiPriority="71"/>
-    <w:lsdException w:name="Colorful List" w:uiPriority="72"/>
-    <w:lsdException w:name="Colorful Grid" w:uiPriority="73"/>
-    <w:lsdException w:name="Light Shading Accent 1" w:uiPriority="60"/>
-    <w:lsdException w:name="Light List Accent 1" w:uiPriority="61"/>
-    <w:lsdException w:name="Light Grid Accent 1" w:uiPriority="62"/>
-    <w:lsdException w:name="Medium Shading 1 Accent 1" w:uiPriority="63"/>
-    <w:lsdException w:name="Medium Shading 2 Accent 1" w:uiPriority="64"/>
-    <w:lsdException w:name="Medium List 1 Accent 1" w:uiPriority="65"/>
-    <w:lsdException w:name="Revision" w:semiHidden="1"/>
-    <w:lsdException w:name="List Paragraph" w:uiPriority="34" w:qFormat="1"/>
-    <w:lsdException w:name="Quote" w:uiPriority="29" w:qFormat="1"/>
-    <w:lsdException w:name="Intense Quote" w:uiPriority="30" w:qFormat="1"/>
-    <w:lsdException w:name="Medium List 2 Accent 1" w:uiPriority="66"/>
-    <w:lsdException w:name="Medium Grid 1 Accent 1" w:uiPriority="67"/>
-    <w:lsdException w:name="Medium Grid 2 Accent 1" w:uiPriority="68"/>
-    <w:lsdException w:name="Medium Grid 3 Accent 1" w:uiPriority="69"/>
-    <w:lsdException w:name="Dark List Accent 1" w:uiPriority="70"/>
-    <w:lsdException w:name="Colorful Shading Accent 1" w:uiPriority="71"/>
-    <w:lsdException w:name="Colorful List Accent 1" w:uiPriority="72"/>
-    <w:lsdException w:name="Colorful Grid Accent 1" w:uiPriority="73"/>
-    <w:lsdException w:name="Light Shading Accent 2" w:uiPriority="60"/>
-    <w:lsdException w:name="Light List Accent 2" w:uiPriority="61"/>
-    <w:lsdException w:name="Light Grid Accent 2" w:uiPriority="62"/>
-    <w:lsdException w:name="Medium Shading 1 Accent 2" w:uiPriority="63"/>
-    <w:lsdException w:name="Medium Shading 2 Accent 2" w:uiPriority="64"/>
-    <w:lsdException w:name="Medium List 1 Accent 2" w:uiPriority="65"/>
-    <w:lsdException w:name="Medium List 2 Accent 2" w:uiPriority="66"/>
-    <w:lsdException w:name="Medium Grid 1 Accent 2" w:uiPriority="67"/>
-    <w:lsdException w:name="Medium Grid 2 Accent 2" w:uiPriority="68"/>
-    <w:lsdException w:name="Medium Grid 3 Accent 2" w:uiPriority="69"/>
-    <w:lsdException w:name="Dark List Accent 2" w:uiPriority="70"/>
-    <w:lsdException w:name="Colorful Shading Accent 2" w:uiPriority="71"/>
-    <w:lsdException w:name="Colorful List Accent 2" w:uiPriority="72"/>
-    <w:lsdException w:name="Colorful Grid Accent 2" w:uiPriority="73"/>
-    <w:lsdException w:name="Light Shading Accent 3" w:uiPriority="60"/>
-    <w:lsdException w:name="Light List Accent 3" w:uiPriority="61"/>
-    <w:lsdException w:name="Light Grid Accent 3" w:uiPriority="62"/>
-    <w:lsdException w:name="Medium Shading 1 Accent 3" w:uiPriority="63"/>
-    <w:lsdException w:name="Medium Shading 2 Accent 3" w:uiPriority="64"/>
-    <w:lsdException w:name="Medium List 1 Accent 3" w:uiPriority="65"/>
-    <w:lsdException w:name="Medium List 2 Accent 3" w:uiPriority="66"/>
-    <w:lsdException w:name="Medium Grid 1 Accent 3" w:uiPriority="67"/>
-    <w:lsdException w:name="Medium Grid 2 Accent 3" w:uiPriority="68"/>
-    <w:lsdException w:name="Medium Grid 3 Accent 3" w:uiPriority="69"/>
-    <w:lsdException w:name="Dark List Accent 3" w:uiPriority="70"/>
-    <w:lsdException w:name="Colorful Shading Accent 3" w:uiPriority="71"/>
-    <w:lsdException w:name="Colorful List Accent 3" w:uiPriority="72"/>
-    <w:lsdException w:name="Colorful Grid Accent 3" w:uiPriority="73"/>
-    <w:lsdException w:name="Light Shading Accent 4" w:uiPriority="60"/>
-    <w:lsdException w:name="Light List Accent 4" w:uiPriority="61"/>
-    <w:lsdException w:name="Light Grid Accent 4" w:uiPriority="62"/>
-    <w:lsdException w:name="Medium Shading 1 Accent 4" w:uiPriority="63"/>
-    <w:lsdException w:name="Medium Shading 2 Accent 4" w:uiPriority="64"/>
-    <w:lsdException w:name="Medium List 1 Accent 4" w:uiPriority="65"/>
-    <w:lsdException w:name="Medium List 2 Accent 4" w:uiPriority="66"/>
-    <w:lsdException w:name="Medium Grid 1 Accent 4" w:uiPriority="67"/>
-    <w:lsdException w:name="Medium Grid 2 Accent 4" w:uiPriority="68"/>
-    <w:lsdException w:name="Medium Grid 3 Accent 4" w:uiPriority="69"/>
-    <w:lsdException w:name="Dark List Accent 4" w:uiPriority="70"/>
-    <w:lsdException w:name="Colorful Shading Accent 4" w:uiPriority="71"/>
-    <w:lsdException w:name="Colorful List Accent 4" w:uiPriority="72"/>
-    <w:lsdException w:name="Colorful Grid Accent 4" w:uiPriority="73"/>
-    <w:lsdException w:name="Light Shading Accent 5" w:uiPriority="60"/>
-    <w:lsdException w:name="Light List Accent 5" w:uiPriority="61"/>
-    <w:lsdException w:name="Light Grid Accent 5" w:uiPriority="62"/>
-    <w:lsdException w:name="Medium Shading 1 Accent 5" w:uiPriority="63"/>
-    <w:lsdException w:name="Medium Shading 2 Accent 5" w:uiPriority="64"/>
-    <w:lsdException w:name="Medium List 1 Accent 5" w:uiPriority="65"/>
-    <w:lsdException w:name="Medium List 2 Accent 5" w:uiPriority="66"/>
-    <w:lsdException w:name="Medium Grid 1 Accent 5" w:uiPriority="67"/>
-    <w:lsdException w:name="Medium Grid 2 Accent 5" w:uiPriority="68"/>
-    <w:lsdException w:name="Medium Grid 3 Accent 5" w:uiPriority="69"/>
-    <w:lsdException w:name="Dark List Accent 5" w:uiPriority="70"/>
-    <w:lsdException w:name="Colorful Shading Accent 5" w:uiPriority="71"/>
-    <w:lsdException w:name="Colorful List Accent 5" w:uiPriority="72"/>
-    <w:lsdException w:name="Colorful Grid Accent 5" w:uiPriority="73"/>
-    <w:lsdException w:name="Light Shading Accent 6" w:uiPriority="60"/>
-    <w:lsdException w:name="Light List Accent 6" w:uiPriority="61"/>
-    <w:lsdException w:name="Light Grid Accent 6" w:uiPriority="62"/>
-    <w:lsdException w:name="Medium Shading 1 Accent 6" w:uiPriority="63"/>
-    <w:lsdException w:name="Medium Shading 2 Accent 6" w:uiPriority="64"/>
-    <w:lsdException w:name="Medium List 1 Accent 6" w:uiPriority="65"/>
-    <w:lsdException w:name="Medium List 2 Accent 6" w:uiPriority="66"/>
-    <w:lsdException w:name="Medium Grid 1 Accent 6" w:uiPriority="67"/>
-    <w:lsdException w:name="Medium Grid 2 Accent 6" w:uiPriority="68"/>
-    <w:lsdException w:name="Medium Grid 3 Accent 6" w:uiPriority="69"/>
-    <w:lsdException w:name="Dark List Accent 6" w:uiPriority="70"/>
-    <w:lsdException w:name="Colorful Shading Accent 6" w:uiPriority="71"/>
-    <w:lsdException w:name="Colorful List Accent 6" w:uiPriority="72"/>
-    <w:lsdException w:name="Colorful Grid Accent 6" w:uiPriority="73"/>
-    <w:lsdException w:name="Subtle Emphasis" w:uiPriority="19" w:qFormat="1"/>
-    <w:lsdException w:name="Intense Emphasis" w:uiPriority="21" w:qFormat="1"/>
-    <w:lsdException w:name="Subtle Reference" w:uiPriority="31" w:qFormat="1"/>
-    <w:lsdException w:name="Intense Reference" w:uiPriority="32" w:qFormat="1"/>
-    <w:lsdException w:name="Book Title" w:uiPriority="33" w:qFormat="1"/>
-    <w:lsdException w:name="Bibliography" w:semiHidden="1" w:uiPriority="37" w:unhideWhenUsed="1"/>
-    <w:lsdException w:name="TOC Heading" w:semiHidden="1" w:uiPriority="39" w:unhideWhenUsed="1" w:qFormat="1"/>
-    <w:lsdException w:name="Plain Table 1" w:uiPriority="41"/>
-    <w:lsdException w:name="Plain Table 2" w:uiPriority="42"/>
-    <w:lsdException w:name="Plain Table 3" w:uiPriority="43"/>
-    <w:lsdException w:name="Plain Table 4" w:uiPriority="44"/>
-    <w:lsdException w:name="Plain Table 5" w:uiPriority="45"/>
-    <w:lsdException w:name="Grid Table Light" w:uiPriority="40"/>
-    <w:lsdException w:name="Grid Table 1 Light" w:uiPriority="46"/>
-    <w:lsdException w:name="Grid Table 2" w:uiPriority="47"/>
-    <w:lsdException w:name="Grid Table 3" w:uiPriority="48"/>
-    <w:lsdException w:name="Grid Table 4" w:uiPriority="49"/>
-    <w:lsdException w:name="Grid Table 5 Dark" w:uiPriority="50"/>
-    <w:lsdException w:name="Grid Table 6 Colorful" w:uiPriority="51"/>
-    <w:lsdException w:name="Grid Table 7 Colorful" w:uiPriority="52"/>
-    <w:lsdException w:name="Grid Table 1 Light Accent 1" w:uiPriority="46"/>
-    <w:lsdException w:name="Grid Table 2 Accent 1" w:uiPriority="47"/>
-    <w:lsdException w:name="Grid Table 3 Accent 1" w:uiPriority="48"/>
-    <w:lsdException w:name="Grid Table 4 Accent 1" w:uiPriority="49"/>
-    <w:lsdException w:name="Grid Table 5 Dark Accent 1" w:uiPriority="50"/>
-    <w:lsdException w:name="Grid Table 6 Colorful Accent 1" w:uiPriority="51"/>
-    <w:lsdException w:name="Grid Table 7 Colorful Accent 1" w:uiPriority="52"/>
-    <w:lsdException w:name="Grid Table 1 Light Accent 2" w:uiPriority="46"/>
-    <w:lsdException w:name="Grid Table 2 Accent 2" w:uiPriority="47"/>
-    <w:lsdException w:name="Grid Table 3 Accent 2" w:uiPriority="48"/>
-    <w:lsdException w:name="Grid Table 4 Accent 2" w:uiPriority="49"/>
-    <w:lsdException w:name="Grid Table 5 Dark Accent 2" w:uiPriority="50"/>
-    <w:lsdException w:name="Grid Table 6 Colorful Accent 2" w:uiPriority="51"/>
-    <w:lsdException w:name="Grid Table 7 Colorful Accent 2" w:uiPriority="52"/>
-    <w:lsdException w:name="Grid Table 1 Light Accent 3" w:uiPriority="46"/>
-    <w:lsdException w:name="Grid Table 2 Accent 3" w:uiPriority="47"/>
-    <w:lsdException w:name="Grid Table 3 Accent 3" w:uiPriority="48"/>
-    <w:lsdException w:name="Grid Table 4 Accent 3" w:uiPriority="49"/>
-    <w:lsdException w:name="Grid Table 5 Dark Accent 3" w:uiPriority="50"/>
-    <w:lsdException w:name="Grid Table 6 Colorful Accent 3" w:uiPriority="51"/>
-    <w:lsdException w:name="Grid Table 7 Colorful Accent 3" w:uiPriority="52"/>
-    <w:lsdException w:name="Grid Table 1 Light Accent 4" w:uiPriority="46"/>
-    <w:lsdException w:name="Grid Table 2 Accent 4" w:uiPriority="47"/>
-    <w:lsdException w:name="Grid Table 3 Accent 4" w:uiPriority="48"/>
-    <w:lsdException w:name="Grid Table 4 Accent 4" w:uiPriority="49"/>
-    <w:lsdException w:name="Grid Table 5 Dark Accent 4" w:uiPriority="50"/>
-    <w:lsdException w:name="Grid Table 6 Colorful Accent 4" w:uiPriority="51"/>
-    <w:lsdException w:name="Grid Table 7 Colorful Accent 4" w:uiPriority="52"/>
-    <w:lsdException w:name="Grid Table 1 Light Accent 5" w:uiPriority="46"/>
-    <w:lsdException w:name="Grid Table 2 Accent 5" w:uiPriority="47"/>
-    <w:lsdException w:name="Grid Table 3 Accent 5" w:uiPriority="48"/>
-    <w:lsdException w:name="Grid Table 4 Accent 5" w:uiPriority="49"/>
-    <w:lsdException w:name="Grid Table 5 Dark Accent 5" w:uiPriority="50"/>
-    <w:lsdException w:name="Grid Table 6 Colorful Accent 5" w:uiPriority="51"/>
-    <w:lsdException w:name="Grid Table 7 Colorful Accent 5" w:uiPriority="52"/>
-    <w:lsdException w:name="Grid Table 1 Light Accent 6" w:uiPriority="46"/>
-    <w:lsdException w:name="Grid Table 2 Accent 6" w:uiPriority="47"/>
-    <w:lsdException w:name="Grid Table 3 Accent 6" w:uiPriority="48"/>
-    <w:lsdException w:name="Grid Table 4 Accent 6" w:uiPriority="49"/>
-    <w:lsdException w:name="Grid Table 5 Dark Accent 6" w:uiPriority="50"/>
-    <w:lsdException w:name="Grid Table 6 Colorful Accent 6" w:uiPriority="51"/>
-    <w:lsdException w:name="Grid Table 7 Colorful Accent 6" w:uiPriority="52"/>
-    <w:lsdException w:name="List Table 1 Light" w:uiPriority="46"/>
-    <w:lsdException w:name="List Table 2" w:uiPriority="47"/>
-    <w:lsdException w:name="List Table 3" w:uiPriority="48"/>
-    <w:lsdException w:name="List Table 4" w:uiPriority="49"/>
-    <w:lsdException w:name="List Table 5 Dark" w:uiPriority="50"/>
-    <w:lsdException w:name="List Table 6 Colorful" w:uiPriority="51"/>
-    <w:lsdException w:name="List Table 7 Colorful" w:uiPriority="52"/>
-    <w:lsdException w:name="List Table 1 Light Accent 1" w:uiPriority="46"/>
-    <w:lsdException w:name="List Table 2 Accent 1" w:uiPriority="47"/>
-    <w:lsdException w:name="List Table 3 Accent 1" w:uiPriority="48"/>
-    <w:lsdException w:name="List Table 4 Accent 1" w:uiPriority="49"/>
-    <w:lsdException w:name="List Table 5 Dark Accent 1" w:uiPriority="50"/>
-    <w:lsdException w:name="List Table 6 Colorful Accent 1" w:uiPriority="51"/>
-    <w:lsdException w:name="List Table 7 Colorful Accent 1" w:uiPriority="52"/>
-    <w:lsdException w:name="List Table 1 Light Accent 2" w:uiPriority="46"/>
-    <w:lsdException w:name="List Table 2 Accent 2" w:uiPriority="47"/>
-    <w:lsdException w:name="List Table 3 Accent 2" w:uiPriority="48"/>
-    <w:lsdException w:name="List Table 4 Accent 2" w:uiPriority="49"/>
-    <w:lsdException w:name="List Table 5 Dark Accent 2" w:uiPriority="50"/>
-    <w:lsdException w:name="List Table 6 Colorful Accent 2" w:uiPriority="51"/>
-    <w:lsdException w:name="List Table 7 Colorful Accent 2" w:uiPriority="52"/>
-    <w:lsdException w:name="List Table 1 Light Accent 3" w:uiPriority="46"/>
-    <w:lsdException w:name="List Table 2 Accent 3" w:uiPriority="47"/>
-    <w:lsdException w:name="List Table 3 Accent 3" w:uiPriority="48"/>
-    <w:lsdException w:name="List Table 4 Accent 3" w:uiPriority="49"/>
-    <w:lsdException w:name="List Table 5 Dark Accent 3" w:uiPriority="50"/>
-    <w:lsdException w:name="List Table 6 Colorful Accent 3" w:uiPriority="51"/>
-    <w:lsdException w:name="List Table 7 Colorful Accent 3" w:uiPriority="52"/>
-    <w:lsdException w:name="List Table 1 Light Accent 4" w:uiPriority="46"/>
-    <w:lsdException w:name="List Table 2 Accent 4" w:uiPriority="47"/>
-    <w:lsdException w:name="List Table 3 Accent 4" w:uiPriority="48"/>
-    <w:lsdException w:name="List Table 4 Accent 4" w:uiPriority="49"/>
-    <w:lsdException w:name="List Table 5 Dark Accent 4" w:uiPriority="50"/>
-    <w:lsdException w:name="List Table 6 Colorful Accent 4" w:uiPriority="51"/>
-    <w:lsdException w:name="List Table 7 Colorful Accent 4" w:uiPriority="52"/>
-    <w:lsdException w:name="List Table 1 Light Accent 5" w:uiPriority="46"/>
-    <w:lsdException w:name="List Table 2 Accent 5" w:uiPriority="47"/>
-    <w:lsdException w:name="List Table 3 Accent 5" w:uiPriority="48"/>
-    <w:lsdException w:name="List Table 4 Accent 5" w:uiPriority="49"/>
-    <w:lsdException w:name="List Table 5 Dark Accent 5" w:uiPriority="50"/>
-    <w:lsdException w:name="List Table 6 Colorful Accent 5" w:uiPriority="51"/>
-    <w:lsdException w:name="List Table 7 Colorful Accent 5" w:uiPriority="52"/>
-    <w:lsdException w:name="List Table 1 Light Accent 6" w:uiPriority="46"/>
-    <w:lsdException w:name="List Table 2 Accent 6" w:uiPriority="47"/>
-    <w:lsdException w:name="List Table 3 Accent 6" w:uiPriority="48"/>
-    <w:lsdException w:name="List Table 4 Accent 6" w:uiPriority="49"/>
-    <w:lsdException w:name="List Table 5 Dark Accent 6" w:uiPriority="50"/>
-    <w:lsdException w:name="List Table 6 Colorful Accent 6" w:uiPriority="51"/>
-    <w:lsdException w:name="List Table 7 Colorful Accent 6" w:uiPriority="52"/>
+  <w:latentStyles w:defLockedState="0" w:defUIPriority="99" w:defSemiHidden="1" w:defUnhideWhenUsed="1" w:defQFormat="0" w:count="267">
+    <w:lsdException w:name="Normal" w:semiHidden="0" w:uiPriority="0" w:unhideWhenUsed="0" w:qFormat="1"/>
+    <w:lsdException w:name="heading 1" w:semiHidden="0" w:uiPriority="9" w:unhideWhenUsed="0" w:qFormat="1"/>
+    <w:lsdException w:name="heading 2" w:uiPriority="9" w:qFormat="1"/>
+    <w:lsdException w:name="heading 3" w:uiPriority="9" w:qFormat="1"/>
+    <w:lsdException w:name="heading 4" w:uiPriority="9" w:qFormat="1"/>
+    <w:lsdException w:name="heading 5" w:uiPriority="9" w:qFormat="1"/>
+    <w:lsdException w:name="heading 6" w:uiPriority="9" w:qFormat="1"/>
+    <w:lsdException w:name="heading 7" w:uiPriority="9" w:qFormat="1"/>
+    <w:lsdException w:name="heading 8" w:uiPriority="9" w:qFormat="1"/>
+    <w:lsdException w:name="heading 9" w:uiPriority="9" w:qFormat="1"/>
+    <w:lsdException w:name="toc 1" w:uiPriority="39"/>
+    <w:lsdException w:name="toc 2" w:uiPriority="39"/>
+    <w:lsdException w:name="toc 3" w:uiPriority="39"/>
+    <w:lsdException w:name="toc 4" w:uiPriority="39"/>
+    <w:lsdException w:name="toc 5" w:uiPriority="39"/>
+    <w:lsdException w:name="toc 6" w:uiPriority="39"/>
+    <w:lsdException w:name="toc 7" w:uiPriority="39"/>
+    <w:lsdException w:name="toc 8" w:uiPriority="39"/>
+    <w:lsdException w:name="toc 9" w:uiPriority="39"/>
+    <w:lsdException w:name="caption" w:uiPriority="35" w:qFormat="1"/>
+    <w:lsdException w:name="Title" w:semiHidden="0" w:uiPriority="10" w:unhideWhenUsed="0" w:qFormat="1"/>
+    <w:lsdException w:name="Default Paragraph Font" w:uiPriority="1"/>
+    <w:lsdException w:name="Subtitle" w:semiHidden="0" w:uiPriority="11" w:unhideWhenUsed="0" w:qFormat="1"/>
+    <w:lsdException w:name="Strong" w:semiHidden="0" w:uiPriority="22" w:unhideWhenUsed="0" w:qFormat="1"/>
+    <w:lsdException w:name="Emphasis" w:semiHidden="0" w:uiPriority="20" w:unhideWhenUsed="0" w:qFormat="1"/>
+    <w:lsdException w:name="Table Grid" w:semiHidden="0" w:uiPriority="39" w:unhideWhenUsed="0"/>
+    <w:lsdException w:name="Placeholder Text" w:unhideWhenUsed="0"/>
+    <w:lsdException w:name="No Spacing" w:semiHidden="0" w:uiPriority="1" w:unhideWhenUsed="0" w:qFormat="1"/>
+    <w:lsdException w:name="Light Shading" w:semiHidden="0" w:uiPriority="60" w:unhideWhenUsed="0"/>
+    <w:lsdException w:name="Light List" w:semiHidden="0" w:uiPriority="61" w:unhideWhenUsed="0"/>
+    <w:lsdException w:name="Light Grid" w:semiHidden="0" w:uiPriority="62" w:unhideWhenUsed="0"/>
+    <w:lsdException w:name="Medium Shading 1" w:semiHidden="0" w:uiPriority="63" w:unhideWhenUsed="0"/>
+    <w:lsdException w:name="Medium Shading 2" w:semiHidden="0" w:uiPriority="64" w:unhideWhenUsed="0"/>
+    <w:lsdException w:name="Medium List 1" w:semiHidden="0" w:uiPriority="65" w:unhideWhenUsed="0"/>
+    <w:lsdException w:name="Medium List 2" w:semiHidden="0" w:uiPriority="66" w:unhideWhenUsed="0"/>
+    <w:lsdException w:name="Medium Grid 1" w:semiHidden="0" w:uiPriority="67" w:unhideWhenUsed="0"/>
+    <w:lsdException w:name="Medium Grid 2" w:semiHidden="0" w:uiPriority="68" w:unhideWhenUsed="0"/>
+    <w:lsdException w:name="Medium Grid 3" w:semiHidden="0" w:uiPriority="69" w:unhideWhenUsed="0"/>
+    <w:lsdException w:name="Dark List" w:semiHidden="0" w:uiPriority="70" w:unhideWhenUsed="0"/>
+    <w:lsdException w:name="Colorful Shading" w:semiHidden="0" w:uiPriority="71" w:unhideWhenUsed="0"/>
+    <w:lsdException w:name="Colorful List" w:semiHidden="0" w:uiPriority="72" w:unhideWhenUsed="0"/>
+    <w:lsdException w:name="Colorful Grid" w:semiHidden="0" w:uiPriority="73" w:unhideWhenUsed="0"/>
+    <w:lsdException w:name="Light Shading Accent 1" w:semiHidden="0" w:uiPriority="60" w:unhideWhenUsed="0"/>
+    <w:lsdException w:name="Light List Accent 1" w:semiHidden="0" w:uiPriority="61" w:unhideWhenUsed="0"/>
+    <w:lsdException w:name="Light Grid Accent 1" w:semiHidden="0" w:uiPriority="62" w:unhideWhenUsed="0"/>
+    <w:lsdException w:name="Medium Shading 1 Accent 1" w:semiHidden="0" w:uiPriority="63" w:unhideWhenUsed="0"/>
+    <w:lsdException w:name="Medium Shading 2 Accent 1" w:semiHidden="0" w:uiPriority="64" w:unhideWhenUsed="0"/>
+    <w:lsdException w:name="Medium List 1 Accent 1" w:semiHidden="0" w:uiPriority="65" w:unhideWhenUsed="0"/>
+    <w:lsdException w:name="Revision" w:unhideWhenUsed="0"/>
+    <w:lsdException w:name="List Paragraph" w:semiHidden="0" w:uiPriority="34" w:unhideWhenUsed="0" w:qFormat="1"/>
+    <w:lsdException w:name="Quote" w:semiHidden="0" w:uiPriority="29" w:unhideWhenUsed="0" w:qFormat="1"/>
+    <w:lsdException w:name="Intense Quote" w:semiHidden="0" w:uiPriority="30" w:unhideWhenUsed="0" w:qFormat="1"/>
+    <w:lsdException w:name="Medium List 2 Accent 1" w:semiHidden="0" w:uiPriority="66" w:unhideWhenUsed="0"/>
+    <w:lsdException w:name="Medium Grid 1 Accent 1" w:semiHidden="0" w:uiPriority="67" w:unhideWhenUsed="0"/>
+    <w:lsdException w:name="Medium Grid 2 Accent 1" w:semiHidden="0" w:uiPriority="68" w:unhideWhenUsed="0"/>
+    <w:lsdException w:name="Medium Grid 3 Accent 1" w:semiHidden="0" w:uiPriority="69" w:unhideWhenUsed="0"/>
+    <w:lsdException w:name="Dark List Accent 1" w:semiHidden="0" w:uiPriority="70" w:unhideWhenUsed="0"/>
+    <w:lsdException w:name="Colorful Shading Accent 1" w:semiHidden="0" w:uiPriority="71" w:unhideWhenUsed="0"/>
+    <w:lsdException w:name="Colorful List Accent 1" w:semiHidden="0" w:uiPriority="72" w:unhideWhenUsed="0"/>
+    <w:lsdException w:name="Colorful Grid Accent 1" w:semiHidden="0" w:uiPriority="73" w:unhideWhenUsed="0"/>
+    <w:lsdException w:name="Light Shading Accent 2" w:semiHidden="0" w:uiPriority="60" w:unhideWhenUsed="0"/>
+    <w:lsdException w:name="Light List Accent 2" w:semiHidden="0" w:uiPriority="61" w:unhideWhenUsed="0"/>
+    <w:lsdException w:name="Light Grid Accent 2" w:semiHidden="0" w:uiPriority="62" w:unhideWhenUsed="0"/>
+    <w:lsdException w:name="Medium Shading 1 Accent 2" w:semiHidden="0" w:uiPriority="63" w:unhideWhenUsed="0"/>
+    <w:lsdException w:name="Medium Shading 2 Accent 2" w:semiHidden="0" w:uiPriority="64" w:unhideWhenUsed="0"/>
+    <w:lsdException w:name="Medium List 1 Accent 2" w:semiHidden="0" w:uiPriority="65" w:unhideWhenUsed="0"/>
+    <w:lsdException w:name="Medium List 2 Accent 2" w:semiHidden="0" w:uiPriority="66" w:unhideWhenUsed="0"/>
+    <w:lsdException w:name="Medium Grid 1 Accent 2" w:semiHidden="0" w:uiPriority="67" w:unhideWhenUsed="0"/>
+    <w:lsdException w:name="Medium Grid 2 Accent 2" w:semiHidden="0" w:uiPriority="68" w:unhideWhenUsed="0"/>
+    <w:lsdException w:name="Medium Grid 3 Accent 2" w:semiHidden="0" w:uiPriority="69" w:unhideWhenUsed="0"/>
+    <w:lsdException w:name="Dark List Accent 2" w:semiHidden="0" w:uiPriority="70" w:unhideWhenUsed="0"/>
+    <w:lsdException w:name="Colorful Shading Accent 2" w:semiHidden="0" w:uiPriority="71" w:unhideWhenUsed="0"/>
+    <w:lsdException w:name="Colorful List Accent 2" w:semiHidden="0" w:uiPriority="72" w:unhideWhenUsed="0"/>
+    <w:lsdException w:name="Colorful Grid Accent 2" w:semiHidden="0" w:uiPriority="73" w:unhideWhenUsed="0"/>
+    <w:lsdException w:name="Light Shading Accent 3" w:semiHidden="0" w:uiPriority="60" w:unhideWhenUsed="0"/>
+    <w:lsdException w:name="Light List Accent 3" w:semiHidden="0" w:uiPriority="61" w:unhideWhenUsed="0"/>
+    <w:lsdException w:name="Light Grid Accent 3" w:semiHidden="0" w:uiPriority="62" w:unhideWhenUsed="0"/>
+    <w:lsdException w:name="Medium Shading 1 Accent 3" w:semiHidden="0" w:uiPriority="63" w:unhideWhenUsed="0"/>
+    <w:lsdException w:name="Medium Shading 2 Accent 3" w:semiHidden="0" w:uiPriority="64" w:unhideWhenUsed="0"/>
+    <w:lsdException w:name="Medium List 1 Accent 3" w:semiHidden="0" w:uiPriority="65" w:unhideWhenUsed="0"/>
+    <w:lsdException w:name="Medium List 2 Accent 3" w:semiHidden="0" w:uiPriority="66" w:unhideWhenUsed="0"/>
+    <w:lsdException w:name="Medium Grid 1 Accent 3" w:semiHidden="0" w:uiPriority="67" w:unhideWhenUsed="0"/>
+    <w:lsdException w:name="Medium Grid 2 Accent 3" w:semiHidden="0" w:uiPriority="68" w:unhideWhenUsed="0"/>
+    <w:lsdException w:name="Medium Grid 3 Accent 3" w:semiHidden="0" w:uiPriority="69" w:unhideWhenUsed="0"/>
+    <w:lsdException w:name="Dark List Accent 3" w:semiHidden="0" w:uiPriority="70" w:unhideWhenUsed="0"/>
+    <w:lsdException w:name="Colorful Shading Accent 3" w:semiHidden="0" w:uiPriority="71" w:unhideWhenUsed="0"/>
+    <w:lsdException w:name="Colorful List Accent 3" w:semiHidden="0" w:uiPriority="72" w:unhideWhenUsed="0"/>
+    <w:lsdException w:name="Colorful Grid Accent 3" w:semiHidden="0" w:uiPriority="73" w:unhideWhenUsed="0"/>
+    <w:lsdException w:name="Light Shading Accent 4" w:semiHidden="0" w:uiPriority="60" w:unhideWhenUsed="0"/>
+    <w:lsdException w:name="Light List Accent 4" w:semiHidden="0" w:uiPriority="61" w:unhideWhenUsed="0"/>
+    <w:lsdException w:name="Light Grid Accent 4" w:semiHidden="0" w:uiPriority="62" w:unhideWhenUsed="0"/>
+    <w:lsdException w:name="Medium Shading 1 Accent 4" w:semiHidden="0" w:uiPriority="63" w:unhideWhenUsed="0"/>
+    <w:lsdException w:name="Medium Shading 2 Accent 4" w:semiHidden="0" w:uiPriority="64" w:unhideWhenUsed="0"/>
+    <w:lsdException w:name="Medium List 1 Accent 4" w:semiHidden="0" w:uiPriority="65" w:unhideWhenUsed="0"/>
+    <w:lsdException w:name="Medium List 2 Accent 4" w:semiHidden="0" w:uiPriority="66" w:unhideWhenUsed="0"/>
+    <w:lsdException w:name="Medium Grid 1 Accent 4" w:semiHidden="0" w:uiPriority="67" w:unhideWhenUsed="0"/>
+    <w:lsdException w:name="Medium Grid 2 Accent 4" w:semiHidden="0" w:uiPriority="68" w:unhideWhenUsed="0"/>
+    <w:lsdException w:name="Medium Grid 3 Accent 4" w:semiHidden="0" w:uiPriority="69" w:unhideWhenUsed="0"/>
+    <w:lsdException w:name="Dark List Accent 4" w:semiHidden="0" w:uiPriority="70" w:unhideWhenUsed="0"/>
+    <w:lsdException w:name="Colorful Shading Accent 4" w:semiHidden="0" w:uiPriority="71" w:unhideWhenUsed="0"/>
+    <w:lsdException w:name="Colorful List Accent 4" w:semiHidden="0" w:uiPriority="72" w:unhideWhenUsed="0"/>
+    <w:lsdException w:name="Colorful Grid Accent 4" w:semiHidden="0" w:uiPriority="73" w:unhideWhenUsed="0"/>
+    <w:lsdException w:name="Light Shading Accent 5" w:semiHidden="0" w:uiPriority="60" w:unhideWhenUsed="0"/>
+    <w:lsdException w:name="Light List Accent 5" w:semiHidden="0" w:uiPriority="61" w:unhideWhenUsed="0"/>
+    <w:lsdException w:name="Light Grid Accent 5" w:semiHidden="0" w:uiPriority="62" w:unhideWhenUsed="0"/>
+    <w:lsdException w:name="Medium Shading 1 Accent 5" w:semiHidden="0" w:uiPriority="63" w:unhideWhenUsed="0"/>
+    <w:lsdException w:name="Medium Shading 2 Accent 5" w:semiHidden="0" w:uiPriority="64" w:unhideWhenUsed="0"/>
+    <w:lsdException w:name="Medium List 1 Accent 5" w:semiHidden="0" w:uiPriority="65" w:unhideWhenUsed="0"/>
+    <w:lsdException w:name="Medium List 2 Accent 5" w:semiHidden="0" w:uiPriority="66" w:unhideWhenUsed="0"/>
+    <w:lsdException w:name="Medium Grid 1 Accent 5" w:semiHidden="0" w:uiPriority="67" w:unhideWhenUsed="0"/>
+    <w:lsdException w:name="Medium Grid 2 Accent 5" w:semiHidden="0" w:uiPriority="68" w:unhideWhenUsed="0"/>
+    <w:lsdException w:name="Medium Grid 3 Accent 5" w:semiHidden="0" w:uiPriority="69" w:unhideWhenUsed="0"/>
+    <w:lsdException w:name="Dark List Accent 5" w:semiHidden="0" w:uiPriority="70" w:unhideWhenUsed="0"/>
+    <w:lsdException w:name="Colorful Shading Accent 5" w:semiHidden="0" w:uiPriority="71" w:unhideWhenUsed="0"/>
+    <w:lsdException w:name="Colorful List Accent 5" w:semiHidden="0" w:uiPriority="72" w:unhideWhenUsed="0"/>
+    <w:lsdException w:name="Colorful Grid Accent 5" w:semiHidden="0" w:uiPriority="73" w:unhideWhenUsed="0"/>
+    <w:lsdException w:name="Light Shading Accent 6" w:semiHidden="0" w:uiPriority="60" w:unhideWhenUsed="0"/>
+    <w:lsdException w:name="Light List Accent 6" w:semiHidden="0" w:uiPriority="61" w:unhideWhenUsed="0"/>
+    <w:lsdException w:name="Light Grid Accent 6" w:semiHidden="0" w:uiPriority="62" w:unhideWhenUsed="0"/>
+    <w:lsdException w:name="Medium Shading 1 Accent 6" w:semiHidden="0" w:uiPriority="63" w:unhideWhenUsed="0"/>
+    <w:lsdException w:name="Medium Shading 2 Accent 6" w:semiHidden="0" w:uiPriority="64" w:unhideWhenUsed="0"/>
+    <w:lsdException w:name="Medium List 1 Accent 6" w:semiHidden="0" w:uiPriority="65" w:unhideWhenUsed="0"/>
+    <w:lsdException w:name="Medium List 2 Accent 6" w:semiHidden="0" w:uiPriority="66" w:unhideWhenUsed="0"/>
+    <w:lsdException w:name="Medium Grid 1 Accent 6" w:semiHidden="0" w:uiPriority="67" w:unhideWhenUsed="0"/>
+    <w:lsdException w:name="Medium Grid 2 Accent 6" w:semiHidden="0" w:uiPriority="68" w:unhideWhenUsed="0"/>
+    <w:lsdException w:name="Medium Grid 3 Accent 6" w:semiHidden="0" w:uiPriority="69" w:unhideWhenUsed="0"/>
+    <w:lsdException w:name="Dark List Accent 6" w:semiHidden="0" w:uiPriority="70" w:unhideWhenUsed="0"/>
+    <w:lsdException w:name="Colorful Shading Accent 6" w:semiHidden="0" w:uiPriority="71" w:unhideWhenUsed="0"/>
+    <w:lsdException w:name="Colorful List Accent 6" w:semiHidden="0" w:uiPriority="72" w:unhideWhenUsed="0"/>
+    <w:lsdException w:name="Colorful Grid Accent 6" w:semiHidden="0" w:uiPriority="73" w:unhideWhenUsed="0"/>
+    <w:lsdException w:name="Subtle Emphasis" w:semiHidden="0" w:uiPriority="19" w:unhideWhenUsed="0" w:qFormat="1"/>
+    <w:lsdException w:name="Intense Emphasis" w:semiHidden="0" w:uiPriority="21" w:unhideWhenUsed="0" w:qFormat="1"/>
+    <w:lsdException w:name="Subtle Reference" w:semiHidden="0" w:uiPriority="31" w:unhideWhenUsed="0" w:qFormat="1"/>
+    <w:lsdException w:name="Intense Reference" w:semiHidden="0" w:uiPriority="32" w:unhideWhenUsed="0" w:qFormat="1"/>
+    <w:lsdException w:name="Book Title" w:semiHidden="0" w:uiPriority="33" w:unhideWhenUsed="0" w:qFormat="1"/>
+    <w:lsdException w:name="Bibliography" w:uiPriority="37"/>
+    <w:lsdException w:name="TOC Heading" w:uiPriority="39" w:qFormat="1"/>
   </w:latentStyles>
   <w:style w:type="paragraph" w:default="1" w:styleId="Normal">
     <w:name w:val="Normal"/>
     <w:qFormat/>
+    <w:rsid w:val="000504E1"/>
   </w:style>
   <w:style w:type="character" w:default="1" w:styleId="DefaultParagraphFont">
     <w:name w:val="Default Paragraph Font"/>
@@ -1619,6 +1694,7 @@
     <w:uiPriority w:val="99"/>
     <w:semiHidden/>
     <w:unhideWhenUsed/>
+    <w:qFormat/>
     <w:tblPr>
       <w:tblInd w:w="0" w:type="dxa"/>
       <w:tblCellMar>
@@ -1692,7 +1768,7 @@
     </a:clrScheme>
     <a:fontScheme name="Office">
       <a:majorFont>
-        <a:latin typeface="Calibri Light" panose="020F0302020204030204"/>
+        <a:latin typeface="Calibri Light"/>
         <a:ea typeface=""/>
         <a:cs typeface=""/>
         <a:font script="Jpan" typeface="ＭＳ ゴシック"/>
@@ -1727,7 +1803,7 @@
         <a:font script="Geor" typeface="Sylfaen"/>
       </a:majorFont>
       <a:minorFont>
-        <a:latin typeface="Calibri" panose="020F0502020204030204"/>
+        <a:latin typeface="Calibri"/>
         <a:ea typeface=""/>
         <a:cs typeface=""/>
         <a:font script="Jpan" typeface="ＭＳ 明朝"/>
@@ -1904,7 +1980,7 @@
   <a:extraClrSchemeLst/>
   <a:extLst>
     <a:ext uri="{05A4C25C-085E-4340-85A3-A5531E510DB2}">
-      <thm15:themeFamily xmlns:thm15="http://schemas.microsoft.com/office/thememl/2012/main" name="Office Theme" id="{62F939B6-93AF-4DB8-9C6B-D6C7DFDC589F}" vid="{4A3C46E8-61CC-4603-A589-7422A47A8E4A}"/>
+      <thm15:themeFamily xmlns:thm15="http://schemas.microsoft.com/office/thememl/2012/main" xmlns="" name="Office Theme" id="{62F939B6-93AF-4DB8-9C6B-D6C7DFDC589F}" vid="{4A3C46E8-61CC-4603-A589-7422A47A8E4A}"/>
     </a:ext>
   </a:extLst>
 </a:theme>

</xml_diff>

<commit_message>
added video files to documentation
</commit_message>
<xml_diff>
--- a/Documentation/Documentation.docx
+++ b/Documentation/Documentation.docx
@@ -398,6 +398,32 @@
         <w:spacing w:line="360" w:lineRule="auto"/>
       </w:pPr>
       <w:r>
+        <w:t>test1.wmv</w:t>
+      </w:r>
+    </w:p>
+    <w:p>
+      <w:pPr>
+        <w:pStyle w:val="ListParagraph"/>
+        <w:numPr>
+          <w:ilvl w:val="0"/>
+          <w:numId w:val="1"/>
+        </w:numPr>
+        <w:spacing w:line="360" w:lineRule="auto"/>
+      </w:pPr>
+      <w:r>
+        <w:t>test2.wmv</w:t>
+      </w:r>
+    </w:p>
+    <w:p>
+      <w:pPr>
+        <w:pStyle w:val="ListParagraph"/>
+        <w:numPr>
+          <w:ilvl w:val="0"/>
+          <w:numId w:val="1"/>
+        </w:numPr>
+        <w:spacing w:line="360" w:lineRule="auto"/>
+      </w:pPr>
+      <w:r>
         <w:t>/tests</w:t>
       </w:r>
     </w:p>
@@ -456,13 +482,7 @@
         <w:spacing w:line="360" w:lineRule="auto"/>
       </w:pPr>
       <w:r>
-        <w:t>test</w:t>
-      </w:r>
-      <w:r>
-        <w:t>2</w:t>
-      </w:r>
-      <w:r>
-        <w:t>_data.mem</w:t>
+        <w:t>test2_data.mem</w:t>
       </w:r>
     </w:p>
     <w:p>
@@ -475,13 +495,7 @@
         <w:spacing w:line="360" w:lineRule="auto"/>
       </w:pPr>
       <w:r>
-        <w:t>test</w:t>
-      </w:r>
-      <w:r>
-        <w:t>2</w:t>
-      </w:r>
-      <w:r>
-        <w:t>_instrs.mem</w:t>
+        <w:t>test2_instrs.mem</w:t>
       </w:r>
     </w:p>
     <w:p>
@@ -494,13 +508,7 @@
         <w:spacing w:line="360" w:lineRule="auto"/>
       </w:pPr>
       <w:r>
-        <w:t>test</w:t>
-      </w:r>
-      <w:r>
-        <w:t>2</w:t>
-      </w:r>
-      <w:r>
-        <w:t>_reg.mem</w:t>
+        <w:t>test2_reg.mem</w:t>
       </w:r>
     </w:p>
     <w:p>
@@ -677,10 +685,7 @@
       </w:r>
       <w:proofErr w:type="spellStart"/>
       <w:r>
-        <w:t>Data</w:t>
-      </w:r>
-      <w:r>
-        <w:t>_Memory.v</w:t>
+        <w:t>Data_Memory.v</w:t>
       </w:r>
       <w:proofErr w:type="spellEnd"/>
       <w:r>
@@ -696,13 +701,7 @@
       </w:r>
       <w:proofErr w:type="spellStart"/>
       <w:r>
-        <w:t>test_</w:t>
-      </w:r>
-      <w:r>
-        <w:t>data</w:t>
-      </w:r>
-      <w:r>
-        <w:t>.mem</w:t>
+        <w:t>test_data.mem</w:t>
       </w:r>
       <w:proofErr w:type="spellEnd"/>
       <w:r>
@@ -739,13 +738,7 @@
       </w:r>
       <w:proofErr w:type="spellStart"/>
       <w:r>
-        <w:t>test_</w:t>
-      </w:r>
-      <w:r>
-        <w:t>reg</w:t>
-      </w:r>
-      <w:r>
-        <w:t>.mem</w:t>
+        <w:t>test_reg.mem</w:t>
       </w:r>
       <w:proofErr w:type="spellEnd"/>
       <w:r>
@@ -1361,11 +1354,74 @@
       </w:r>
     </w:p>
     <w:p>
-      <w:pPr>
-        <w:spacing w:line="360" w:lineRule="auto"/>
-      </w:pPr>
       <w:r>
         <w:lastRenderedPageBreak/>
+        <w:t>test1.wmv</w:t>
+      </w:r>
+    </w:p>
+    <w:p>
+      <w:r>
+        <w:tab/>
+      </w:r>
+      <w:proofErr w:type="gramStart"/>
+      <w:r>
+        <w:t>tests</w:t>
+      </w:r>
+      <w:proofErr w:type="gramEnd"/>
+      <w:r>
+        <w:t xml:space="preserve"> </w:t>
+      </w:r>
+      <w:proofErr w:type="spellStart"/>
+      <w:r>
+        <w:t>addi</w:t>
+      </w:r>
+      <w:proofErr w:type="spellEnd"/>
+      <w:r>
+        <w:t xml:space="preserve">, </w:t>
+      </w:r>
+      <w:proofErr w:type="spellStart"/>
+      <w:r>
+        <w:t>lw</w:t>
+      </w:r>
+      <w:proofErr w:type="spellEnd"/>
+      <w:r>
+        <w:t xml:space="preserve">, </w:t>
+      </w:r>
+      <w:proofErr w:type="spellStart"/>
+      <w:r>
+        <w:t>sw</w:t>
+      </w:r>
+      <w:proofErr w:type="spellEnd"/>
+    </w:p>
+    <w:p>
+      <w:r>
+        <w:t>test2.wmv</w:t>
+      </w:r>
+    </w:p>
+    <w:p>
+      <w:r>
+        <w:tab/>
+        <w:t xml:space="preserve">tests </w:t>
+      </w:r>
+      <w:proofErr w:type="spellStart"/>
+      <w:r>
+        <w:t>beq</w:t>
+      </w:r>
+      <w:proofErr w:type="spellEnd"/>
+      <w:r>
+        <w:t xml:space="preserve">, j </w:t>
+      </w:r>
+      <w:bookmarkStart w:id="0" w:name="_GoBack"/>
+      <w:bookmarkEnd w:id="0"/>
+      <w:r>
+        <w:tab/>
+      </w:r>
+    </w:p>
+    <w:p>
+      <w:pPr>
+        <w:spacing w:line="360" w:lineRule="auto"/>
+      </w:pPr>
+      <w:r>
         <w:t>/tests Files</w:t>
       </w:r>
     </w:p>
@@ -1424,8 +1480,6 @@
         <w:tab/>
         <w:t>Be sure to set your pathing for reading these file in correctly. You can see how in the second section. The memory elements should be loaded with their values after the reset cycle when simulating. It should be noted that the pathing must be absolute, meaning on a Windows machine, starting from a letter drive to the /tests file.</w:t>
       </w:r>
-      <w:bookmarkStart w:id="0" w:name="_GoBack"/>
-      <w:bookmarkEnd w:id="0"/>
     </w:p>
     <w:sectPr>
       <w:pgSz w:w="12240" w:h="15840"/>

</xml_diff>